<commit_message>
Update Trabalhando Com Estruturas de Repetição (for, while, do-whil.docx
</commit_message>
<xml_diff>
--- a/3. Operadores e Estrutura de Controle para jogos/Trabalhando Com Estruturas de Repetição (for, while, do-while)/Trabalhando Com Estruturas de Repetição (for, while, do-whil.docx
+++ b/3. Operadores e Estrutura de Controle para jogos/Trabalhando Com Estruturas de Repetição (for, while, do-while)/Trabalhando Com Estruturas de Repetição (for, while, do-whil.docx
@@ -1,6 +1,6 @@
 
 <file path=word/document.xml><?xml version="1.0" encoding="utf-8"?>
-<w:document xmlns:wpc="http://schemas.microsoft.com/office/word/2010/wordprocessingCanvas" xmlns:cx="http://schemas.microsoft.com/office/drawing/2014/chartex" xmlns:cx1="http://schemas.microsoft.com/office/drawing/2015/9/8/chartex" xmlns:cx2="http://schemas.microsoft.com/office/drawing/2015/10/21/chartex" xmlns:cx3="http://schemas.microsoft.com/office/drawing/2016/5/9/chartex" xmlns:cx4="http://schemas.microsoft.com/office/drawing/2016/5/10/chartex" xmlns:cx5="http://schemas.microsoft.com/office/drawing/2016/5/11/chartex" xmlns:cx6="http://schemas.microsoft.com/office/drawing/2016/5/12/chartex" xmlns:cx7="http://schemas.microsoft.com/office/drawing/2016/5/13/chartex" xmlns:cx8="http://schemas.microsoft.com/office/drawing/2016/5/14/chartex" xmlns:mc="http://schemas.openxmlformats.org/markup-compatibility/2006" xmlns:aink="http://schemas.microsoft.com/office/drawing/2016/ink" xmlns:am3d="http://schemas.microsoft.com/office/drawing/2017/model3d" xmlns:o="urn:schemas-microsoft-com:office:office" xmlns:oel="http://schemas.microsoft.com/office/2019/extlst" xmlns:r="http://schemas.openxmlformats.org/officeDocument/2006/relationships" xmlns:m="http://schemas.openxmlformats.org/officeDocument/2006/math" xmlns:v="urn:schemas-microsoft-com:vml" xmlns:wp14="http://schemas.microsoft.com/office/word/2010/wordprocessingDrawing" xmlns:wp="http://schemas.openxmlformats.org/drawingml/2006/wordprocessingDrawing" xmlns:w10="urn:schemas-microsoft-com:office:word" xmlns:w="http://schemas.openxmlformats.org/wordprocessingml/2006/main" xmlns:w14="http://schemas.microsoft.com/office/word/2010/wordml" xmlns:w15="http://schemas.microsoft.com/office/word/2012/wordml" xmlns:w16cex="http://schemas.microsoft.com/office/word/2018/wordml/cex" xmlns:w16cid="http://schemas.microsoft.com/office/word/2016/wordml/cid" xmlns:w16="http://schemas.microsoft.com/office/word/2018/wordml" xmlns:w16du="http://schemas.microsoft.com/office/word/2023/wordml/word16du" xmlns:w16sdtdh="http://schemas.microsoft.com/office/word/2020/wordml/sdtdatahash" xmlns:w16se="http://schemas.microsoft.com/office/word/2015/wordml/symex" xmlns:wpg="http://schemas.microsoft.com/office/word/2010/wordprocessingGroup" xmlns:wpi="http://schemas.microsoft.com/office/word/2010/wordprocessingInk" xmlns:wne="http://schemas.microsoft.com/office/word/2006/wordml" xmlns:wps="http://schemas.microsoft.com/office/word/2010/wordprocessingShape" mc:Ignorable="w14 w15 w16se w16cid w16 w16cex w16sdtdh w16du wp14">
+<w:document xmlns:wpc="http://schemas.microsoft.com/office/word/2010/wordprocessingCanvas" xmlns:cx="http://schemas.microsoft.com/office/drawing/2014/chartex" xmlns:mc="http://schemas.openxmlformats.org/markup-compatibility/2006" xmlns:o="urn:schemas-microsoft-com:office:office" xmlns:r="http://schemas.openxmlformats.org/officeDocument/2006/relationships" xmlns:m="http://schemas.openxmlformats.org/officeDocument/2006/math" xmlns:v="urn:schemas-microsoft-com:vml" xmlns:wp14="http://schemas.microsoft.com/office/word/2010/wordprocessingDrawing" xmlns:wp="http://schemas.openxmlformats.org/drawingml/2006/wordprocessingDrawing" xmlns:w10="urn:schemas-microsoft-com:office:word" xmlns:w="http://schemas.openxmlformats.org/wordprocessingml/2006/main" xmlns:w14="http://schemas.microsoft.com/office/word/2010/wordml" xmlns:w15="http://schemas.microsoft.com/office/word/2012/wordml" xmlns:w16se="http://schemas.microsoft.com/office/word/2015/wordml/symex" xmlns:wpg="http://schemas.microsoft.com/office/word/2010/wordprocessingGroup" xmlns:wpi="http://schemas.microsoft.com/office/word/2010/wordprocessingInk" xmlns:wne="http://schemas.microsoft.com/office/word/2006/wordml" xmlns:wps="http://schemas.microsoft.com/office/word/2010/wordprocessingShape" mc:Ignorable="w14 w15 w16se wp14">
   <w:body>
     <w:p>
       <w:pPr>
@@ -109,17 +109,17 @@
       <w:pPr>
         <w:ind w:left="2832"/>
       </w:pPr>
-      <w:r>
-        <w:t>for (</w:t>
-      </w:r>
-      <w:proofErr w:type="spellStart"/>
       <w:proofErr w:type="gramStart"/>
       <w:r>
-        <w:t>inicio;teste</w:t>
+        <w:t>for</w:t>
       </w:r>
       <w:proofErr w:type="gramEnd"/>
       <w:r>
-        <w:t>;incremento</w:t>
+        <w:t xml:space="preserve"> (</w:t>
+      </w:r>
+      <w:proofErr w:type="spellStart"/>
+      <w:r>
+        <w:t>inicio;teste;incremento</w:t>
       </w:r>
       <w:proofErr w:type="spellEnd"/>
       <w:r>
@@ -154,8 +154,10 @@
       <w:r>
         <w:rPr>
           <w:rFonts w:ascii="Times New Roman" w:hAnsi="Times New Roman" w:cs="Times New Roman"/>
-          <w:sz w:val="24"/>
-          <w:szCs w:val="24"/>
+          <w:noProof/>
+          <w:sz w:val="24"/>
+          <w:szCs w:val="24"/>
+          <w:lang w:eastAsia="pt-BR"/>
         </w:rPr>
         <w:drawing>
           <wp:inline distT="0" distB="0" distL="0" distR="0" wp14:anchorId="6CE285E7" wp14:editId="2B9BB4AF">
@@ -173,7 +175,7 @@
                     <pic:cNvPicPr/>
                   </pic:nvPicPr>
                   <pic:blipFill>
-                    <a:blip r:embed="rId4"/>
+                    <a:blip r:embed="rId5"/>
                     <a:stretch>
                       <a:fillRect/>
                     </a:stretch>
@@ -231,8 +233,10 @@
       <w:r>
         <w:rPr>
           <w:rFonts w:ascii="Times New Roman" w:hAnsi="Times New Roman" w:cs="Times New Roman"/>
-          <w:sz w:val="24"/>
-          <w:szCs w:val="24"/>
+          <w:noProof/>
+          <w:sz w:val="24"/>
+          <w:szCs w:val="24"/>
+          <w:lang w:eastAsia="pt-BR"/>
         </w:rPr>
         <w:drawing>
           <wp:inline distT="0" distB="0" distL="0" distR="0" wp14:anchorId="6E56399A" wp14:editId="3E4B5CF6">
@@ -250,7 +254,7 @@
                     <pic:cNvPicPr/>
                   </pic:nvPicPr>
                   <pic:blipFill>
-                    <a:blip r:embed="rId5"/>
+                    <a:blip r:embed="rId6"/>
                     <a:stretch>
                       <a:fillRect/>
                     </a:stretch>
@@ -471,6 +475,2028 @@
         </w:rPr>
       </w:pPr>
     </w:p>
+    <w:p>
+      <w:pPr>
+        <w:jc w:val="both"/>
+        <w:rPr>
+          <w:rFonts w:ascii="Times New Roman" w:hAnsi="Times New Roman" w:cs="Times New Roman"/>
+          <w:sz w:val="24"/>
+          <w:szCs w:val="24"/>
+        </w:rPr>
+      </w:pPr>
+      <w:r>
+        <w:rPr>
+          <w:rFonts w:ascii="Times New Roman" w:hAnsi="Times New Roman" w:cs="Times New Roman"/>
+          <w:sz w:val="24"/>
+          <w:szCs w:val="24"/>
+        </w:rPr>
+        <w:t>Cuidado com FOR!</w:t>
+      </w:r>
+    </w:p>
+    <w:p>
+      <w:pPr>
+        <w:jc w:val="both"/>
+        <w:rPr>
+          <w:rFonts w:ascii="Times New Roman" w:hAnsi="Times New Roman" w:cs="Times New Roman"/>
+          <w:sz w:val="24"/>
+          <w:szCs w:val="24"/>
+        </w:rPr>
+      </w:pPr>
+      <w:r>
+        <w:rPr>
+          <w:rFonts w:ascii="Times New Roman" w:hAnsi="Times New Roman" w:cs="Times New Roman"/>
+          <w:sz w:val="24"/>
+          <w:szCs w:val="24"/>
+        </w:rPr>
+        <w:t>Quando começa com 0 o valor já conta! Se você quiser &lt;10 você vai ver que ele executa “11” vezes</w:t>
+      </w:r>
+    </w:p>
+    <w:p>
+      <w:pPr>
+        <w:jc w:val="center"/>
+        <w:rPr>
+          <w:rFonts w:ascii="Times New Roman" w:hAnsi="Times New Roman" w:cs="Times New Roman"/>
+          <w:sz w:val="24"/>
+          <w:szCs w:val="24"/>
+        </w:rPr>
+      </w:pPr>
+      <w:r>
+        <w:rPr>
+          <w:rFonts w:ascii="Times New Roman" w:hAnsi="Times New Roman" w:cs="Times New Roman"/>
+          <w:sz w:val="24"/>
+          <w:szCs w:val="24"/>
+        </w:rPr>
+        <w:drawing>
+          <wp:inline distT="0" distB="0" distL="0" distR="0" wp14:anchorId="7E97331A" wp14:editId="7F5CBB14">
+            <wp:extent cx="5400040" cy="4663440"/>
+            <wp:effectExtent l="133350" t="114300" r="124460" b="118110"/>
+            <wp:docPr id="1" name="Imagem 1"/>
+            <wp:cNvGraphicFramePr>
+              <a:graphicFrameLocks xmlns:a="http://schemas.openxmlformats.org/drawingml/2006/main" noChangeAspect="1"/>
+            </wp:cNvGraphicFramePr>
+            <a:graphic xmlns:a="http://schemas.openxmlformats.org/drawingml/2006/main">
+              <a:graphicData uri="http://schemas.openxmlformats.org/drawingml/2006/picture">
+                <pic:pic xmlns:pic="http://schemas.openxmlformats.org/drawingml/2006/picture">
+                  <pic:nvPicPr>
+                    <pic:cNvPr id="1" name=""/>
+                    <pic:cNvPicPr/>
+                  </pic:nvPicPr>
+                  <pic:blipFill>
+                    <a:blip r:embed="rId7"/>
+                    <a:stretch>
+                      <a:fillRect/>
+                    </a:stretch>
+                  </pic:blipFill>
+                  <pic:spPr>
+                    <a:xfrm>
+                      <a:off x="0" y="0"/>
+                      <a:ext cx="5400040" cy="4663440"/>
+                    </a:xfrm>
+                    <a:prstGeom prst="rect">
+                      <a:avLst/>
+                    </a:prstGeom>
+                    <a:effectLst>
+                      <a:outerShdw blurRad="63500" sx="102000" sy="102000" algn="ctr" rotWithShape="0">
+                        <a:prstClr val="black">
+                          <a:alpha val="40000"/>
+                        </a:prstClr>
+                      </a:outerShdw>
+                    </a:effectLst>
+                  </pic:spPr>
+                </pic:pic>
+              </a:graphicData>
+            </a:graphic>
+          </wp:inline>
+        </w:drawing>
+      </w:r>
+    </w:p>
+    <w:p>
+      <w:pPr>
+        <w:jc w:val="both"/>
+        <w:rPr>
+          <w:rFonts w:ascii="Times New Roman" w:hAnsi="Times New Roman" w:cs="Times New Roman"/>
+          <w:sz w:val="24"/>
+          <w:szCs w:val="24"/>
+        </w:rPr>
+      </w:pPr>
+      <w:proofErr w:type="spellStart"/>
+      <w:r>
+        <w:rPr>
+          <w:rFonts w:ascii="Times New Roman" w:hAnsi="Times New Roman" w:cs="Times New Roman"/>
+          <w:b/>
+          <w:sz w:val="24"/>
+          <w:szCs w:val="24"/>
+        </w:rPr>
+        <w:t>While</w:t>
+      </w:r>
+      <w:proofErr w:type="spellEnd"/>
+      <w:r>
+        <w:rPr>
+          <w:rFonts w:ascii="Times New Roman" w:hAnsi="Times New Roman" w:cs="Times New Roman"/>
+          <w:b/>
+          <w:sz w:val="24"/>
+          <w:szCs w:val="24"/>
+        </w:rPr>
+        <w:t>:</w:t>
+      </w:r>
+      <w:r>
+        <w:rPr>
+          <w:rFonts w:ascii="Times New Roman" w:hAnsi="Times New Roman" w:cs="Times New Roman"/>
+          <w:sz w:val="24"/>
+          <w:szCs w:val="24"/>
+        </w:rPr>
+        <w:t xml:space="preserve"> Famoso Enquanto.</w:t>
+      </w:r>
+    </w:p>
+    <w:p>
+      <w:pPr>
+        <w:ind w:firstLine="708"/>
+        <w:jc w:val="both"/>
+        <w:rPr>
+          <w:rFonts w:ascii="Times New Roman" w:hAnsi="Times New Roman" w:cs="Times New Roman"/>
+          <w:sz w:val="24"/>
+          <w:szCs w:val="24"/>
+        </w:rPr>
+      </w:pPr>
+      <w:r>
+        <w:rPr>
+          <w:rFonts w:ascii="Times New Roman" w:hAnsi="Times New Roman" w:cs="Times New Roman"/>
+          <w:sz w:val="24"/>
+          <w:szCs w:val="24"/>
+        </w:rPr>
+        <w:t xml:space="preserve">O laço </w:t>
+      </w:r>
+      <w:proofErr w:type="spellStart"/>
+      <w:r>
+        <w:rPr>
+          <w:rFonts w:ascii="Times New Roman" w:hAnsi="Times New Roman" w:cs="Times New Roman"/>
+          <w:sz w:val="24"/>
+          <w:szCs w:val="24"/>
+        </w:rPr>
+        <w:t>while</w:t>
+      </w:r>
+      <w:proofErr w:type="spellEnd"/>
+      <w:r>
+        <w:rPr>
+          <w:rFonts w:ascii="Times New Roman" w:hAnsi="Times New Roman" w:cs="Times New Roman"/>
+          <w:sz w:val="24"/>
+          <w:szCs w:val="24"/>
+        </w:rPr>
+        <w:t xml:space="preserve"> é utilizado quando não sabemos quantas vezes precisamos executar uma ação.</w:t>
+      </w:r>
+    </w:p>
+    <w:p>
+      <w:pPr>
+        <w:jc w:val="both"/>
+        <w:rPr>
+          <w:rFonts w:ascii="Times New Roman" w:hAnsi="Times New Roman" w:cs="Times New Roman"/>
+          <w:sz w:val="24"/>
+          <w:szCs w:val="24"/>
+        </w:rPr>
+      </w:pPr>
+      <w:r>
+        <w:rPr>
+          <w:rFonts w:ascii="Times New Roman" w:hAnsi="Times New Roman" w:cs="Times New Roman"/>
+          <w:sz w:val="24"/>
+          <w:szCs w:val="24"/>
+        </w:rPr>
+        <w:t>Estrutura:</w:t>
+      </w:r>
+    </w:p>
+    <w:p>
+      <w:pPr>
+        <w:ind w:left="2832" w:firstLine="708"/>
+        <w:rPr>
+          <w:rFonts w:ascii="Times New Roman" w:hAnsi="Times New Roman" w:cs="Times New Roman"/>
+          <w:sz w:val="24"/>
+          <w:szCs w:val="24"/>
+        </w:rPr>
+      </w:pPr>
+      <w:proofErr w:type="spellStart"/>
+      <w:proofErr w:type="gramStart"/>
+      <w:r>
+        <w:rPr>
+          <w:rFonts w:ascii="Times New Roman" w:hAnsi="Times New Roman" w:cs="Times New Roman"/>
+          <w:sz w:val="24"/>
+          <w:szCs w:val="24"/>
+        </w:rPr>
+        <w:t>while</w:t>
+      </w:r>
+      <w:proofErr w:type="spellEnd"/>
+      <w:r>
+        <w:rPr>
+          <w:rFonts w:ascii="Times New Roman" w:hAnsi="Times New Roman" w:cs="Times New Roman"/>
+          <w:sz w:val="24"/>
+          <w:szCs w:val="24"/>
+        </w:rPr>
+        <w:t>(</w:t>
+      </w:r>
+      <w:proofErr w:type="gramEnd"/>
+      <w:r>
+        <w:rPr>
+          <w:rFonts w:ascii="Times New Roman" w:hAnsi="Times New Roman" w:cs="Times New Roman"/>
+          <w:sz w:val="24"/>
+          <w:szCs w:val="24"/>
+        </w:rPr>
+        <w:t>condição){</w:t>
+      </w:r>
+    </w:p>
+    <w:p>
+      <w:pPr>
+        <w:ind w:left="2832" w:firstLine="708"/>
+        <w:rPr>
+          <w:rFonts w:ascii="Times New Roman" w:hAnsi="Times New Roman" w:cs="Times New Roman"/>
+          <w:sz w:val="24"/>
+          <w:szCs w:val="24"/>
+        </w:rPr>
+      </w:pPr>
+      <w:r>
+        <w:rPr>
+          <w:rFonts w:ascii="Times New Roman" w:hAnsi="Times New Roman" w:cs="Times New Roman"/>
+          <w:sz w:val="24"/>
+          <w:szCs w:val="24"/>
+        </w:rPr>
+        <w:t>//</w:t>
+      </w:r>
+    </w:p>
+    <w:p>
+      <w:pPr>
+        <w:ind w:left="2832" w:firstLine="708"/>
+        <w:rPr>
+          <w:rFonts w:ascii="Times New Roman" w:hAnsi="Times New Roman" w:cs="Times New Roman"/>
+          <w:sz w:val="24"/>
+          <w:szCs w:val="24"/>
+        </w:rPr>
+      </w:pPr>
+      <w:r>
+        <w:rPr>
+          <w:rFonts w:ascii="Times New Roman" w:hAnsi="Times New Roman" w:cs="Times New Roman"/>
+          <w:sz w:val="24"/>
+          <w:szCs w:val="24"/>
+        </w:rPr>
+        <w:t xml:space="preserve">} </w:t>
+      </w:r>
+    </w:p>
+    <w:p>
+      <w:pPr>
+        <w:jc w:val="center"/>
+        <w:rPr>
+          <w:rFonts w:ascii="Times New Roman" w:hAnsi="Times New Roman" w:cs="Times New Roman"/>
+          <w:sz w:val="24"/>
+          <w:szCs w:val="24"/>
+        </w:rPr>
+      </w:pPr>
+      <w:r>
+        <w:rPr>
+          <w:rFonts w:ascii="Times New Roman" w:hAnsi="Times New Roman" w:cs="Times New Roman"/>
+          <w:sz w:val="24"/>
+          <w:szCs w:val="24"/>
+        </w:rPr>
+        <w:lastRenderedPageBreak/>
+        <w:drawing>
+          <wp:inline distT="0" distB="0" distL="0" distR="0" wp14:anchorId="6A7DEB54" wp14:editId="251A9816">
+            <wp:extent cx="3200847" cy="2438740"/>
+            <wp:effectExtent l="114300" t="95250" r="114300" b="95250"/>
+            <wp:docPr id="2" name="Imagem 2"/>
+            <wp:cNvGraphicFramePr>
+              <a:graphicFrameLocks xmlns:a="http://schemas.openxmlformats.org/drawingml/2006/main" noChangeAspect="1"/>
+            </wp:cNvGraphicFramePr>
+            <a:graphic xmlns:a="http://schemas.openxmlformats.org/drawingml/2006/main">
+              <a:graphicData uri="http://schemas.openxmlformats.org/drawingml/2006/picture">
+                <pic:pic xmlns:pic="http://schemas.openxmlformats.org/drawingml/2006/picture">
+                  <pic:nvPicPr>
+                    <pic:cNvPr id="1" name=""/>
+                    <pic:cNvPicPr/>
+                  </pic:nvPicPr>
+                  <pic:blipFill>
+                    <a:blip r:embed="rId8"/>
+                    <a:stretch>
+                      <a:fillRect/>
+                    </a:stretch>
+                  </pic:blipFill>
+                  <pic:spPr>
+                    <a:xfrm>
+                      <a:off x="0" y="0"/>
+                      <a:ext cx="3200847" cy="2438740"/>
+                    </a:xfrm>
+                    <a:prstGeom prst="rect">
+                      <a:avLst/>
+                    </a:prstGeom>
+                    <a:effectLst>
+                      <a:outerShdw blurRad="63500" sx="102000" sy="102000" algn="ctr" rotWithShape="0">
+                        <a:prstClr val="black">
+                          <a:alpha val="40000"/>
+                        </a:prstClr>
+                      </a:outerShdw>
+                    </a:effectLst>
+                  </pic:spPr>
+                </pic:pic>
+              </a:graphicData>
+            </a:graphic>
+          </wp:inline>
+        </w:drawing>
+      </w:r>
+    </w:p>
+    <w:p>
+      <w:pPr>
+        <w:jc w:val="both"/>
+        <w:rPr>
+          <w:rFonts w:ascii="Times New Roman" w:hAnsi="Times New Roman" w:cs="Times New Roman"/>
+          <w:sz w:val="24"/>
+          <w:szCs w:val="24"/>
+        </w:rPr>
+      </w:pPr>
+      <w:r>
+        <w:rPr>
+          <w:rFonts w:ascii="Times New Roman" w:hAnsi="Times New Roman" w:cs="Times New Roman"/>
+          <w:sz w:val="24"/>
+          <w:szCs w:val="24"/>
+        </w:rPr>
+        <w:drawing>
+          <wp:inline distT="0" distB="0" distL="0" distR="0" wp14:anchorId="4172C6D3" wp14:editId="16378385">
+            <wp:extent cx="5400040" cy="2757805"/>
+            <wp:effectExtent l="133350" t="95250" r="124460" b="99695"/>
+            <wp:docPr id="3" name="Imagem 3"/>
+            <wp:cNvGraphicFramePr>
+              <a:graphicFrameLocks xmlns:a="http://schemas.openxmlformats.org/drawingml/2006/main" noChangeAspect="1"/>
+            </wp:cNvGraphicFramePr>
+            <a:graphic xmlns:a="http://schemas.openxmlformats.org/drawingml/2006/main">
+              <a:graphicData uri="http://schemas.openxmlformats.org/drawingml/2006/picture">
+                <pic:pic xmlns:pic="http://schemas.openxmlformats.org/drawingml/2006/picture">
+                  <pic:nvPicPr>
+                    <pic:cNvPr id="1" name=""/>
+                    <pic:cNvPicPr/>
+                  </pic:nvPicPr>
+                  <pic:blipFill>
+                    <a:blip r:embed="rId9"/>
+                    <a:stretch>
+                      <a:fillRect/>
+                    </a:stretch>
+                  </pic:blipFill>
+                  <pic:spPr>
+                    <a:xfrm>
+                      <a:off x="0" y="0"/>
+                      <a:ext cx="5400040" cy="2757805"/>
+                    </a:xfrm>
+                    <a:prstGeom prst="rect">
+                      <a:avLst/>
+                    </a:prstGeom>
+                    <a:effectLst>
+                      <a:outerShdw blurRad="63500" sx="102000" sy="102000" algn="ctr" rotWithShape="0">
+                        <a:prstClr val="black">
+                          <a:alpha val="40000"/>
+                        </a:prstClr>
+                      </a:outerShdw>
+                    </a:effectLst>
+                  </pic:spPr>
+                </pic:pic>
+              </a:graphicData>
+            </a:graphic>
+          </wp:inline>
+        </w:drawing>
+      </w:r>
+    </w:p>
+    <w:p>
+      <w:pPr>
+        <w:jc w:val="both"/>
+        <w:rPr>
+          <w:rFonts w:ascii="Times New Roman" w:hAnsi="Times New Roman" w:cs="Times New Roman"/>
+          <w:sz w:val="24"/>
+          <w:szCs w:val="24"/>
+        </w:rPr>
+      </w:pPr>
+      <w:r>
+        <w:rPr>
+          <w:rFonts w:ascii="Times New Roman" w:hAnsi="Times New Roman" w:cs="Times New Roman"/>
+          <w:sz w:val="24"/>
+          <w:szCs w:val="24"/>
+        </w:rPr>
+        <w:t xml:space="preserve">Na primeira linha, </w:t>
+      </w:r>
+      <w:r>
+        <w:rPr>
+          <w:rFonts w:ascii="Times New Roman" w:hAnsi="Times New Roman" w:cs="Times New Roman"/>
+          <w:b/>
+          <w:sz w:val="24"/>
+          <w:szCs w:val="24"/>
+        </w:rPr>
+        <w:t>inicializamos a variável jogadas com 0</w:t>
+      </w:r>
+      <w:r>
+        <w:rPr>
+          <w:rFonts w:ascii="Times New Roman" w:hAnsi="Times New Roman" w:cs="Times New Roman"/>
+          <w:sz w:val="24"/>
+          <w:szCs w:val="24"/>
+        </w:rPr>
+        <w:t xml:space="preserve"> e a </w:t>
+      </w:r>
+      <w:r>
+        <w:rPr>
+          <w:rFonts w:ascii="Times New Roman" w:hAnsi="Times New Roman" w:cs="Times New Roman"/>
+          <w:b/>
+          <w:sz w:val="24"/>
+          <w:szCs w:val="24"/>
+        </w:rPr>
+        <w:t>variável cara com false</w:t>
+      </w:r>
+      <w:r>
+        <w:rPr>
+          <w:rFonts w:ascii="Times New Roman" w:hAnsi="Times New Roman" w:cs="Times New Roman"/>
+          <w:sz w:val="24"/>
+          <w:szCs w:val="24"/>
+        </w:rPr>
+        <w:t xml:space="preserve">. Dentro do laço </w:t>
+      </w:r>
+      <w:proofErr w:type="spellStart"/>
+      <w:r>
+        <w:rPr>
+          <w:rFonts w:ascii="Times New Roman" w:hAnsi="Times New Roman" w:cs="Times New Roman"/>
+          <w:sz w:val="24"/>
+          <w:szCs w:val="24"/>
+        </w:rPr>
+        <w:t>while</w:t>
+      </w:r>
+      <w:proofErr w:type="spellEnd"/>
+      <w:r>
+        <w:rPr>
+          <w:rFonts w:ascii="Times New Roman" w:hAnsi="Times New Roman" w:cs="Times New Roman"/>
+          <w:sz w:val="24"/>
+          <w:szCs w:val="24"/>
+        </w:rPr>
+        <w:t xml:space="preserve">, incrementamos </w:t>
+      </w:r>
+      <w:r>
+        <w:rPr>
+          <w:rFonts w:ascii="Times New Roman" w:hAnsi="Times New Roman" w:cs="Times New Roman"/>
+          <w:b/>
+          <w:sz w:val="24"/>
+          <w:szCs w:val="24"/>
+        </w:rPr>
+        <w:t>jogadas em 1 com jogadas</w:t>
+      </w:r>
+      <w:proofErr w:type="gramStart"/>
+      <w:r>
+        <w:rPr>
+          <w:rFonts w:ascii="Times New Roman" w:hAnsi="Times New Roman" w:cs="Times New Roman"/>
+          <w:b/>
+          <w:sz w:val="24"/>
+          <w:szCs w:val="24"/>
+        </w:rPr>
+        <w:t>+</w:t>
+      </w:r>
+      <w:proofErr w:type="gramEnd"/>
+      <w:r>
+        <w:rPr>
+          <w:rFonts w:ascii="Times New Roman" w:hAnsi="Times New Roman" w:cs="Times New Roman"/>
+          <w:b/>
+          <w:sz w:val="24"/>
+          <w:szCs w:val="24"/>
+        </w:rPr>
+        <w:t>+</w:t>
+      </w:r>
+      <w:r>
+        <w:rPr>
+          <w:rFonts w:ascii="Times New Roman" w:hAnsi="Times New Roman" w:cs="Times New Roman"/>
+          <w:sz w:val="24"/>
+          <w:szCs w:val="24"/>
+        </w:rPr>
+        <w:t xml:space="preserve"> e definimos cara como </w:t>
+      </w:r>
+      <w:proofErr w:type="spellStart"/>
+      <w:r>
+        <w:rPr>
+          <w:rFonts w:ascii="Times New Roman" w:hAnsi="Times New Roman" w:cs="Times New Roman"/>
+          <w:sz w:val="24"/>
+          <w:szCs w:val="24"/>
+        </w:rPr>
+        <w:t>true</w:t>
+      </w:r>
+      <w:proofErr w:type="spellEnd"/>
+      <w:r>
+        <w:rPr>
+          <w:rFonts w:ascii="Times New Roman" w:hAnsi="Times New Roman" w:cs="Times New Roman"/>
+          <w:sz w:val="24"/>
+          <w:szCs w:val="24"/>
+        </w:rPr>
+        <w:t xml:space="preserve"> caso </w:t>
+      </w:r>
+      <w:proofErr w:type="spellStart"/>
+      <w:r>
+        <w:rPr>
+          <w:rFonts w:ascii="Times New Roman" w:hAnsi="Times New Roman" w:cs="Times New Roman"/>
+          <w:b/>
+          <w:sz w:val="24"/>
+          <w:szCs w:val="24"/>
+        </w:rPr>
+        <w:t>Math.random</w:t>
+      </w:r>
+      <w:proofErr w:type="spellEnd"/>
+      <w:r>
+        <w:rPr>
+          <w:rFonts w:ascii="Times New Roman" w:hAnsi="Times New Roman" w:cs="Times New Roman"/>
+          <w:b/>
+          <w:sz w:val="24"/>
+          <w:szCs w:val="24"/>
+        </w:rPr>
+        <w:t>() seja menor que 0.5.</w:t>
+      </w:r>
+      <w:r>
+        <w:rPr>
+          <w:rFonts w:ascii="Times New Roman" w:hAnsi="Times New Roman" w:cs="Times New Roman"/>
+          <w:sz w:val="24"/>
+          <w:szCs w:val="24"/>
+        </w:rPr>
+        <w:t xml:space="preserve"> O loop continua até que cara seja </w:t>
+      </w:r>
+      <w:proofErr w:type="spellStart"/>
+      <w:r>
+        <w:rPr>
+          <w:rFonts w:ascii="Times New Roman" w:hAnsi="Times New Roman" w:cs="Times New Roman"/>
+          <w:sz w:val="24"/>
+          <w:szCs w:val="24"/>
+        </w:rPr>
+        <w:t>true</w:t>
+      </w:r>
+      <w:proofErr w:type="spellEnd"/>
+      <w:r>
+        <w:rPr>
+          <w:rFonts w:ascii="Times New Roman" w:hAnsi="Times New Roman" w:cs="Times New Roman"/>
+          <w:sz w:val="24"/>
+          <w:szCs w:val="24"/>
+        </w:rPr>
+        <w:t>.</w:t>
+      </w:r>
+    </w:p>
+    <w:p>
+      <w:pPr>
+        <w:jc w:val="both"/>
+        <w:rPr>
+          <w:rFonts w:ascii="Times New Roman" w:hAnsi="Times New Roman" w:cs="Times New Roman"/>
+          <w:sz w:val="24"/>
+          <w:szCs w:val="24"/>
+        </w:rPr>
+      </w:pPr>
+    </w:p>
+    <w:p>
+      <w:pPr>
+        <w:jc w:val="both"/>
+        <w:rPr>
+          <w:rFonts w:ascii="Times New Roman" w:hAnsi="Times New Roman" w:cs="Times New Roman"/>
+          <w:sz w:val="24"/>
+          <w:szCs w:val="24"/>
+        </w:rPr>
+      </w:pPr>
+      <w:proofErr w:type="spellStart"/>
+      <w:r>
+        <w:rPr>
+          <w:rFonts w:ascii="Times New Roman" w:hAnsi="Times New Roman" w:cs="Times New Roman"/>
+          <w:b/>
+          <w:sz w:val="24"/>
+          <w:szCs w:val="24"/>
+        </w:rPr>
+        <w:t>DoWhile</w:t>
+      </w:r>
+      <w:proofErr w:type="spellEnd"/>
+      <w:r>
+        <w:rPr>
+          <w:rFonts w:ascii="Times New Roman" w:hAnsi="Times New Roman" w:cs="Times New Roman"/>
+          <w:sz w:val="24"/>
+          <w:szCs w:val="24"/>
+        </w:rPr>
+        <w:t xml:space="preserve">: </w:t>
+      </w:r>
+      <w:r>
+        <w:rPr>
+          <w:rFonts w:ascii="Times New Roman" w:hAnsi="Times New Roman" w:cs="Times New Roman"/>
+          <w:sz w:val="24"/>
+          <w:szCs w:val="24"/>
+        </w:rPr>
+        <w:t>Faça enquanto</w:t>
+      </w:r>
+    </w:p>
+    <w:p>
+      <w:pPr>
+        <w:ind w:firstLine="708"/>
+        <w:jc w:val="both"/>
+        <w:rPr>
+          <w:rFonts w:ascii="Times New Roman" w:hAnsi="Times New Roman" w:cs="Times New Roman"/>
+          <w:sz w:val="24"/>
+          <w:szCs w:val="24"/>
+        </w:rPr>
+      </w:pPr>
+      <w:r>
+        <w:rPr>
+          <w:rFonts w:ascii="Times New Roman" w:hAnsi="Times New Roman" w:cs="Times New Roman"/>
+          <w:sz w:val="24"/>
+          <w:szCs w:val="24"/>
+        </w:rPr>
+        <w:t>O laço do-</w:t>
+      </w:r>
+      <w:proofErr w:type="spellStart"/>
+      <w:r>
+        <w:rPr>
+          <w:rFonts w:ascii="Times New Roman" w:hAnsi="Times New Roman" w:cs="Times New Roman"/>
+          <w:sz w:val="24"/>
+          <w:szCs w:val="24"/>
+        </w:rPr>
+        <w:t>while</w:t>
+      </w:r>
+      <w:proofErr w:type="spellEnd"/>
+      <w:r>
+        <w:rPr>
+          <w:rFonts w:ascii="Times New Roman" w:hAnsi="Times New Roman" w:cs="Times New Roman"/>
+          <w:sz w:val="24"/>
+          <w:szCs w:val="24"/>
+        </w:rPr>
+        <w:t xml:space="preserve"> é um tipo de laço </w:t>
+      </w:r>
+      <w:proofErr w:type="spellStart"/>
+      <w:r>
+        <w:rPr>
+          <w:rFonts w:ascii="Times New Roman" w:hAnsi="Times New Roman" w:cs="Times New Roman"/>
+          <w:sz w:val="24"/>
+          <w:szCs w:val="24"/>
+        </w:rPr>
+        <w:t>while</w:t>
+      </w:r>
+      <w:proofErr w:type="spellEnd"/>
+      <w:r>
+        <w:rPr>
+          <w:rFonts w:ascii="Times New Roman" w:hAnsi="Times New Roman" w:cs="Times New Roman"/>
+          <w:sz w:val="24"/>
+          <w:szCs w:val="24"/>
+        </w:rPr>
+        <w:t xml:space="preserve"> que sempre executa pelo menos uma vez o bloco de código dentro do loop.</w:t>
+      </w:r>
+    </w:p>
+    <w:p>
+      <w:pPr>
+        <w:jc w:val="both"/>
+        <w:rPr>
+          <w:rFonts w:ascii="Times New Roman" w:hAnsi="Times New Roman" w:cs="Times New Roman"/>
+          <w:sz w:val="24"/>
+          <w:szCs w:val="24"/>
+        </w:rPr>
+      </w:pPr>
+      <w:r>
+        <w:rPr>
+          <w:rFonts w:ascii="Times New Roman" w:hAnsi="Times New Roman" w:cs="Times New Roman"/>
+          <w:sz w:val="24"/>
+          <w:szCs w:val="24"/>
+        </w:rPr>
+        <w:t>Estrutura:</w:t>
+      </w:r>
+    </w:p>
+    <w:p>
+      <w:pPr>
+        <w:ind w:left="2832"/>
+      </w:pPr>
+      <w:proofErr w:type="gramStart"/>
+      <w:r>
+        <w:t>do</w:t>
+      </w:r>
+      <w:proofErr w:type="gramEnd"/>
+      <w:r>
+        <w:t xml:space="preserve"> {</w:t>
+      </w:r>
+    </w:p>
+    <w:p>
+      <w:pPr>
+        <w:ind w:left="2832"/>
+      </w:pPr>
+      <w:r>
+        <w:t xml:space="preserve"> //</w:t>
+      </w:r>
+    </w:p>
+    <w:p>
+      <w:pPr>
+        <w:ind w:left="2832"/>
+      </w:pPr>
+      <w:r>
+        <w:t xml:space="preserve">} </w:t>
+      </w:r>
+      <w:proofErr w:type="spellStart"/>
+      <w:r>
+        <w:t>while</w:t>
+      </w:r>
+      <w:proofErr w:type="spellEnd"/>
+      <w:r>
+        <w:t xml:space="preserve"> (</w:t>
+      </w:r>
+      <w:proofErr w:type="spellStart"/>
+      <w:r>
+        <w:t>condition</w:t>
+      </w:r>
+      <w:proofErr w:type="spellEnd"/>
+      <w:r>
+        <w:t>);</w:t>
+      </w:r>
+    </w:p>
+    <w:p>
+      <w:r>
+        <w:lastRenderedPageBreak/>
+        <w:t>*ele primeira testa e depois testa (ou seja, sempre testa 1 vez)</w:t>
+      </w:r>
+    </w:p>
+    <w:p>
+      <w:pPr>
+        <w:jc w:val="center"/>
+        <w:rPr>
+          <w:rFonts w:ascii="Times New Roman" w:hAnsi="Times New Roman" w:cs="Times New Roman"/>
+          <w:sz w:val="24"/>
+          <w:szCs w:val="24"/>
+        </w:rPr>
+      </w:pPr>
+      <w:r>
+        <w:rPr>
+          <w:rFonts w:ascii="Times New Roman" w:hAnsi="Times New Roman" w:cs="Times New Roman"/>
+          <w:sz w:val="24"/>
+          <w:szCs w:val="24"/>
+        </w:rPr>
+        <w:drawing>
+          <wp:inline distT="0" distB="0" distL="0" distR="0" wp14:anchorId="34CA4258" wp14:editId="2A5D8EAE">
+            <wp:extent cx="3258005" cy="2324424"/>
+            <wp:effectExtent l="114300" t="95250" r="114300" b="95250"/>
+            <wp:docPr id="4" name="Imagem 4"/>
+            <wp:cNvGraphicFramePr>
+              <a:graphicFrameLocks xmlns:a="http://schemas.openxmlformats.org/drawingml/2006/main" noChangeAspect="1"/>
+            </wp:cNvGraphicFramePr>
+            <a:graphic xmlns:a="http://schemas.openxmlformats.org/drawingml/2006/main">
+              <a:graphicData uri="http://schemas.openxmlformats.org/drawingml/2006/picture">
+                <pic:pic xmlns:pic="http://schemas.openxmlformats.org/drawingml/2006/picture">
+                  <pic:nvPicPr>
+                    <pic:cNvPr id="1" name=""/>
+                    <pic:cNvPicPr/>
+                  </pic:nvPicPr>
+                  <pic:blipFill>
+                    <a:blip r:embed="rId10"/>
+                    <a:stretch>
+                      <a:fillRect/>
+                    </a:stretch>
+                  </pic:blipFill>
+                  <pic:spPr>
+                    <a:xfrm>
+                      <a:off x="0" y="0"/>
+                      <a:ext cx="3258005" cy="2324424"/>
+                    </a:xfrm>
+                    <a:prstGeom prst="rect">
+                      <a:avLst/>
+                    </a:prstGeom>
+                    <a:effectLst>
+                      <a:outerShdw blurRad="63500" sx="102000" sy="102000" algn="ctr" rotWithShape="0">
+                        <a:prstClr val="black">
+                          <a:alpha val="40000"/>
+                        </a:prstClr>
+                      </a:outerShdw>
+                    </a:effectLst>
+                  </pic:spPr>
+                </pic:pic>
+              </a:graphicData>
+            </a:graphic>
+          </wp:inline>
+        </w:drawing>
+      </w:r>
+    </w:p>
+    <w:p>
+      <w:pPr>
+        <w:jc w:val="center"/>
+        <w:rPr>
+          <w:rFonts w:ascii="Times New Roman" w:hAnsi="Times New Roman" w:cs="Times New Roman"/>
+          <w:sz w:val="24"/>
+          <w:szCs w:val="24"/>
+        </w:rPr>
+      </w:pPr>
+      <w:r>
+        <w:rPr>
+          <w:rFonts w:ascii="Times New Roman" w:hAnsi="Times New Roman" w:cs="Times New Roman"/>
+          <w:sz w:val="24"/>
+          <w:szCs w:val="24"/>
+        </w:rPr>
+        <w:drawing>
+          <wp:inline distT="0" distB="0" distL="0" distR="0" wp14:anchorId="567BF59A" wp14:editId="1AB06FB5">
+            <wp:extent cx="5277587" cy="2381582"/>
+            <wp:effectExtent l="133350" t="95250" r="132715" b="95250"/>
+            <wp:docPr id="5" name="Imagem 5"/>
+            <wp:cNvGraphicFramePr>
+              <a:graphicFrameLocks xmlns:a="http://schemas.openxmlformats.org/drawingml/2006/main" noChangeAspect="1"/>
+            </wp:cNvGraphicFramePr>
+            <a:graphic xmlns:a="http://schemas.openxmlformats.org/drawingml/2006/main">
+              <a:graphicData uri="http://schemas.openxmlformats.org/drawingml/2006/picture">
+                <pic:pic xmlns:pic="http://schemas.openxmlformats.org/drawingml/2006/picture">
+                  <pic:nvPicPr>
+                    <pic:cNvPr id="1" name=""/>
+                    <pic:cNvPicPr/>
+                  </pic:nvPicPr>
+                  <pic:blipFill>
+                    <a:blip r:embed="rId11"/>
+                    <a:stretch>
+                      <a:fillRect/>
+                    </a:stretch>
+                  </pic:blipFill>
+                  <pic:spPr>
+                    <a:xfrm>
+                      <a:off x="0" y="0"/>
+                      <a:ext cx="5277587" cy="2381582"/>
+                    </a:xfrm>
+                    <a:prstGeom prst="rect">
+                      <a:avLst/>
+                    </a:prstGeom>
+                    <a:effectLst>
+                      <a:outerShdw blurRad="63500" sx="102000" sy="102000" algn="ctr" rotWithShape="0">
+                        <a:prstClr val="black">
+                          <a:alpha val="40000"/>
+                        </a:prstClr>
+                      </a:outerShdw>
+                    </a:effectLst>
+                  </pic:spPr>
+                </pic:pic>
+              </a:graphicData>
+            </a:graphic>
+          </wp:inline>
+        </w:drawing>
+      </w:r>
+    </w:p>
+    <w:p>
+      <w:pPr>
+        <w:jc w:val="both"/>
+        <w:rPr>
+          <w:rFonts w:ascii="Times New Roman" w:hAnsi="Times New Roman" w:cs="Times New Roman"/>
+          <w:sz w:val="24"/>
+          <w:szCs w:val="24"/>
+        </w:rPr>
+      </w:pPr>
+      <w:r>
+        <w:rPr>
+          <w:rFonts w:ascii="Times New Roman" w:hAnsi="Times New Roman" w:cs="Times New Roman"/>
+          <w:sz w:val="24"/>
+          <w:szCs w:val="24"/>
+        </w:rPr>
+        <w:t xml:space="preserve">Na primeira linha, </w:t>
+      </w:r>
+      <w:r>
+        <w:rPr>
+          <w:rFonts w:ascii="Times New Roman" w:hAnsi="Times New Roman" w:cs="Times New Roman"/>
+          <w:b/>
+          <w:sz w:val="24"/>
+          <w:szCs w:val="24"/>
+        </w:rPr>
+        <w:t>declaramos a variável numero sem inicializá-la</w:t>
+      </w:r>
+      <w:r>
+        <w:rPr>
+          <w:rFonts w:ascii="Times New Roman" w:hAnsi="Times New Roman" w:cs="Times New Roman"/>
+          <w:sz w:val="24"/>
+          <w:szCs w:val="24"/>
+        </w:rPr>
+        <w:t>. Dentro do laço do-</w:t>
+      </w:r>
+      <w:proofErr w:type="spellStart"/>
+      <w:r>
+        <w:rPr>
+          <w:rFonts w:ascii="Times New Roman" w:hAnsi="Times New Roman" w:cs="Times New Roman"/>
+          <w:sz w:val="24"/>
+          <w:szCs w:val="24"/>
+        </w:rPr>
+        <w:t>while</w:t>
+      </w:r>
+      <w:proofErr w:type="spellEnd"/>
+      <w:r>
+        <w:rPr>
+          <w:rFonts w:ascii="Times New Roman" w:hAnsi="Times New Roman" w:cs="Times New Roman"/>
+          <w:sz w:val="24"/>
+          <w:szCs w:val="24"/>
+        </w:rPr>
+        <w:t xml:space="preserve">, </w:t>
+      </w:r>
+      <w:r>
+        <w:rPr>
+          <w:rFonts w:ascii="Times New Roman" w:hAnsi="Times New Roman" w:cs="Times New Roman"/>
+          <w:b/>
+          <w:sz w:val="24"/>
+          <w:szCs w:val="24"/>
+        </w:rPr>
+        <w:t>solicitamos que o usuário digite</w:t>
+      </w:r>
+      <w:r>
+        <w:rPr>
+          <w:rFonts w:ascii="Times New Roman" w:hAnsi="Times New Roman" w:cs="Times New Roman"/>
+          <w:sz w:val="24"/>
+          <w:szCs w:val="24"/>
+        </w:rPr>
+        <w:t xml:space="preserve"> um número com </w:t>
+      </w:r>
+      <w:proofErr w:type="spellStart"/>
+      <w:r>
+        <w:rPr>
+          <w:rFonts w:ascii="Times New Roman" w:hAnsi="Times New Roman" w:cs="Times New Roman"/>
+          <w:b/>
+          <w:sz w:val="24"/>
+          <w:szCs w:val="24"/>
+        </w:rPr>
+        <w:t>prompt</w:t>
+      </w:r>
+      <w:proofErr w:type="spellEnd"/>
+      <w:r>
+        <w:rPr>
+          <w:rFonts w:ascii="Times New Roman" w:hAnsi="Times New Roman" w:cs="Times New Roman"/>
+          <w:sz w:val="24"/>
+          <w:szCs w:val="24"/>
+        </w:rPr>
+        <w:t>. O loop continua enquanto numero for menor que 1 ou maior que 10. Quando o usuário digita um número válido, o loop é encerrado e a mensagem é exibida no console.</w:t>
+      </w:r>
+    </w:p>
+    <w:p>
+      <w:pPr>
+        <w:jc w:val="both"/>
+        <w:rPr>
+          <w:rFonts w:ascii="Times New Roman" w:hAnsi="Times New Roman" w:cs="Times New Roman"/>
+          <w:sz w:val="24"/>
+          <w:szCs w:val="24"/>
+        </w:rPr>
+      </w:pPr>
+    </w:p>
+    <w:p>
+      <w:pPr>
+        <w:jc w:val="both"/>
+        <w:rPr>
+          <w:rFonts w:ascii="Times New Roman" w:hAnsi="Times New Roman" w:cs="Times New Roman"/>
+          <w:b/>
+          <w:sz w:val="24"/>
+          <w:szCs w:val="24"/>
+        </w:rPr>
+      </w:pPr>
+      <w:r>
+        <w:rPr>
+          <w:rFonts w:ascii="Times New Roman" w:hAnsi="Times New Roman" w:cs="Times New Roman"/>
+          <w:b/>
+          <w:sz w:val="24"/>
+          <w:szCs w:val="24"/>
+        </w:rPr>
+        <w:t>Brincando com Números e Contando Histórias usando "for", "</w:t>
+      </w:r>
+      <w:proofErr w:type="spellStart"/>
+      <w:r>
+        <w:rPr>
+          <w:rFonts w:ascii="Times New Roman" w:hAnsi="Times New Roman" w:cs="Times New Roman"/>
+          <w:b/>
+          <w:sz w:val="24"/>
+          <w:szCs w:val="24"/>
+        </w:rPr>
+        <w:t>wh</w:t>
+      </w:r>
+      <w:r>
+        <w:rPr>
+          <w:rFonts w:ascii="Times New Roman" w:hAnsi="Times New Roman" w:cs="Times New Roman"/>
+          <w:b/>
+          <w:sz w:val="24"/>
+          <w:szCs w:val="24"/>
+        </w:rPr>
+        <w:t>ile</w:t>
+      </w:r>
+      <w:proofErr w:type="spellEnd"/>
+      <w:r>
+        <w:rPr>
+          <w:rFonts w:ascii="Times New Roman" w:hAnsi="Times New Roman" w:cs="Times New Roman"/>
+          <w:b/>
+          <w:sz w:val="24"/>
+          <w:szCs w:val="24"/>
+        </w:rPr>
+        <w:t>" e "do-</w:t>
+      </w:r>
+      <w:proofErr w:type="spellStart"/>
+      <w:r>
+        <w:rPr>
+          <w:rFonts w:ascii="Times New Roman" w:hAnsi="Times New Roman" w:cs="Times New Roman"/>
+          <w:b/>
+          <w:sz w:val="24"/>
+          <w:szCs w:val="24"/>
+        </w:rPr>
+        <w:t>while</w:t>
+      </w:r>
+      <w:proofErr w:type="spellEnd"/>
+      <w:r>
+        <w:rPr>
+          <w:rFonts w:ascii="Times New Roman" w:hAnsi="Times New Roman" w:cs="Times New Roman"/>
+          <w:b/>
+          <w:sz w:val="24"/>
+          <w:szCs w:val="24"/>
+        </w:rPr>
+        <w:t xml:space="preserve">" no </w:t>
+      </w:r>
+      <w:proofErr w:type="spellStart"/>
+      <w:r>
+        <w:rPr>
+          <w:rFonts w:ascii="Times New Roman" w:hAnsi="Times New Roman" w:cs="Times New Roman"/>
+          <w:b/>
+          <w:sz w:val="24"/>
+          <w:szCs w:val="24"/>
+        </w:rPr>
+        <w:t>JavaScript</w:t>
+      </w:r>
+      <w:proofErr w:type="spellEnd"/>
+    </w:p>
+    <w:p>
+      <w:pPr>
+        <w:ind w:firstLine="708"/>
+        <w:jc w:val="both"/>
+        <w:rPr>
+          <w:rFonts w:ascii="Times New Roman" w:hAnsi="Times New Roman" w:cs="Times New Roman"/>
+          <w:sz w:val="24"/>
+          <w:szCs w:val="24"/>
+        </w:rPr>
+      </w:pPr>
+      <w:r>
+        <w:rPr>
+          <w:rFonts w:ascii="Times New Roman" w:hAnsi="Times New Roman" w:cs="Times New Roman"/>
+          <w:sz w:val="24"/>
+          <w:szCs w:val="24"/>
+        </w:rPr>
+        <w:t>Oi amiguinho! Hoje vou te mostrar três maneiras diferentes de fazer coisas legais com números e histórias usando o "for", o "</w:t>
+      </w:r>
+      <w:proofErr w:type="spellStart"/>
+      <w:r>
+        <w:rPr>
+          <w:rFonts w:ascii="Times New Roman" w:hAnsi="Times New Roman" w:cs="Times New Roman"/>
+          <w:sz w:val="24"/>
+          <w:szCs w:val="24"/>
+        </w:rPr>
+        <w:t>while</w:t>
+      </w:r>
+      <w:proofErr w:type="spellEnd"/>
+      <w:r>
+        <w:rPr>
+          <w:rFonts w:ascii="Times New Roman" w:hAnsi="Times New Roman" w:cs="Times New Roman"/>
+          <w:sz w:val="24"/>
+          <w:szCs w:val="24"/>
+        </w:rPr>
+        <w:t>" e o "do-</w:t>
+      </w:r>
+      <w:proofErr w:type="spellStart"/>
+      <w:r>
+        <w:rPr>
+          <w:rFonts w:ascii="Times New Roman" w:hAnsi="Times New Roman" w:cs="Times New Roman"/>
+          <w:sz w:val="24"/>
+          <w:szCs w:val="24"/>
+        </w:rPr>
+        <w:t>while</w:t>
+      </w:r>
+      <w:proofErr w:type="spellEnd"/>
+      <w:r>
+        <w:rPr>
+          <w:rFonts w:ascii="Times New Roman" w:hAnsi="Times New Roman" w:cs="Times New Roman"/>
+          <w:sz w:val="24"/>
+          <w:szCs w:val="24"/>
+        </w:rPr>
+        <w:t xml:space="preserve">" no </w:t>
+      </w:r>
+      <w:proofErr w:type="spellStart"/>
+      <w:r>
+        <w:rPr>
+          <w:rFonts w:ascii="Times New Roman" w:hAnsi="Times New Roman" w:cs="Times New Roman"/>
+          <w:sz w:val="24"/>
+          <w:szCs w:val="24"/>
+        </w:rPr>
+        <w:t>JavaScript</w:t>
+      </w:r>
+      <w:proofErr w:type="spellEnd"/>
+      <w:r>
+        <w:rPr>
+          <w:rFonts w:ascii="Times New Roman" w:hAnsi="Times New Roman" w:cs="Times New Roman"/>
+          <w:sz w:val="24"/>
+          <w:szCs w:val="24"/>
+        </w:rPr>
+        <w:t>. Vamos nessa!</w:t>
+      </w:r>
+    </w:p>
+    <w:p>
+      <w:pPr>
+        <w:jc w:val="both"/>
+        <w:rPr>
+          <w:rFonts w:ascii="Times New Roman" w:hAnsi="Times New Roman" w:cs="Times New Roman"/>
+          <w:sz w:val="24"/>
+          <w:szCs w:val="24"/>
+        </w:rPr>
+      </w:pPr>
+    </w:p>
+    <w:p>
+      <w:pPr>
+        <w:pStyle w:val="PargrafodaLista"/>
+        <w:numPr>
+          <w:ilvl w:val="0"/>
+          <w:numId w:val="1"/>
+        </w:numPr>
+        <w:jc w:val="both"/>
+        <w:rPr>
+          <w:rFonts w:ascii="Times New Roman" w:hAnsi="Times New Roman" w:cs="Times New Roman"/>
+          <w:b/>
+          <w:sz w:val="24"/>
+          <w:szCs w:val="24"/>
+        </w:rPr>
+      </w:pPr>
+      <w:r>
+        <w:rPr>
+          <w:rFonts w:ascii="Times New Roman" w:hAnsi="Times New Roman" w:cs="Times New Roman"/>
+          <w:b/>
+          <w:sz w:val="24"/>
+          <w:szCs w:val="24"/>
+        </w:rPr>
+        <w:t>Tópico: O Poder do "for"</w:t>
+      </w:r>
+    </w:p>
+    <w:p>
+      <w:pPr>
+        <w:ind w:firstLine="360"/>
+        <w:jc w:val="both"/>
+        <w:rPr>
+          <w:rFonts w:ascii="Times New Roman" w:hAnsi="Times New Roman" w:cs="Times New Roman"/>
+          <w:sz w:val="24"/>
+          <w:szCs w:val="24"/>
+        </w:rPr>
+      </w:pPr>
+      <w:r>
+        <w:rPr>
+          <w:rFonts w:ascii="Times New Roman" w:hAnsi="Times New Roman" w:cs="Times New Roman"/>
+          <w:sz w:val="24"/>
+          <w:szCs w:val="24"/>
+        </w:rPr>
+        <w:t>Sabe quando você quer fazer algo várias vezes, como contar até 10 ou imprimir os números de 1 a 5? O "for" é como um ajudante que faz isso rapidinho!</w:t>
+      </w:r>
+    </w:p>
+    <w:p>
+      <w:pPr>
+        <w:jc w:val="both"/>
+        <w:rPr>
+          <w:rFonts w:ascii="Times New Roman" w:hAnsi="Times New Roman" w:cs="Times New Roman"/>
+          <w:sz w:val="24"/>
+          <w:szCs w:val="24"/>
+        </w:rPr>
+      </w:pPr>
+    </w:p>
+    <w:p>
+      <w:pPr>
+        <w:jc w:val="both"/>
+        <w:rPr>
+          <w:rFonts w:ascii="Times New Roman" w:hAnsi="Times New Roman" w:cs="Times New Roman"/>
+          <w:sz w:val="24"/>
+          <w:szCs w:val="24"/>
+        </w:rPr>
+      </w:pPr>
+      <w:proofErr w:type="gramStart"/>
+      <w:r>
+        <w:rPr>
+          <w:rFonts w:ascii="Times New Roman" w:hAnsi="Times New Roman" w:cs="Times New Roman"/>
+          <w:sz w:val="24"/>
+          <w:szCs w:val="24"/>
+        </w:rPr>
+        <w:t>for</w:t>
+      </w:r>
+      <w:proofErr w:type="gramEnd"/>
+      <w:r>
+        <w:rPr>
+          <w:rFonts w:ascii="Times New Roman" w:hAnsi="Times New Roman" w:cs="Times New Roman"/>
+          <w:sz w:val="24"/>
+          <w:szCs w:val="24"/>
+        </w:rPr>
+        <w:t xml:space="preserve"> (</w:t>
+      </w:r>
+      <w:proofErr w:type="spellStart"/>
+      <w:r>
+        <w:rPr>
+          <w:rFonts w:ascii="Times New Roman" w:hAnsi="Times New Roman" w:cs="Times New Roman"/>
+          <w:sz w:val="24"/>
+          <w:szCs w:val="24"/>
+        </w:rPr>
+        <w:t>let</w:t>
+      </w:r>
+      <w:proofErr w:type="spellEnd"/>
+      <w:r>
+        <w:rPr>
+          <w:rFonts w:ascii="Times New Roman" w:hAnsi="Times New Roman" w:cs="Times New Roman"/>
+          <w:sz w:val="24"/>
+          <w:szCs w:val="24"/>
+        </w:rPr>
+        <w:t xml:space="preserve"> contador = 1; contador &lt;= 5; contador++) {</w:t>
+      </w:r>
+    </w:p>
+    <w:p>
+      <w:pPr>
+        <w:jc w:val="both"/>
+        <w:rPr>
+          <w:rFonts w:ascii="Times New Roman" w:hAnsi="Times New Roman" w:cs="Times New Roman"/>
+          <w:sz w:val="24"/>
+          <w:szCs w:val="24"/>
+        </w:rPr>
+      </w:pPr>
+      <w:r>
+        <w:rPr>
+          <w:rFonts w:ascii="Times New Roman" w:hAnsi="Times New Roman" w:cs="Times New Roman"/>
+          <w:sz w:val="24"/>
+          <w:szCs w:val="24"/>
+        </w:rPr>
+        <w:t xml:space="preserve">  </w:t>
+      </w:r>
+      <w:proofErr w:type="gramStart"/>
+      <w:r>
+        <w:rPr>
+          <w:rFonts w:ascii="Times New Roman" w:hAnsi="Times New Roman" w:cs="Times New Roman"/>
+          <w:sz w:val="24"/>
+          <w:szCs w:val="24"/>
+        </w:rPr>
+        <w:t>console.log(</w:t>
+      </w:r>
+      <w:proofErr w:type="gramEnd"/>
+      <w:r>
+        <w:rPr>
+          <w:rFonts w:ascii="Times New Roman" w:hAnsi="Times New Roman" w:cs="Times New Roman"/>
+          <w:sz w:val="24"/>
+          <w:szCs w:val="24"/>
+        </w:rPr>
+        <w:t>contador);</w:t>
+      </w:r>
+    </w:p>
+    <w:p>
+      <w:pPr>
+        <w:jc w:val="both"/>
+        <w:rPr>
+          <w:rFonts w:ascii="Times New Roman" w:hAnsi="Times New Roman" w:cs="Times New Roman"/>
+          <w:sz w:val="24"/>
+          <w:szCs w:val="24"/>
+        </w:rPr>
+      </w:pPr>
+      <w:r>
+        <w:rPr>
+          <w:rFonts w:ascii="Times New Roman" w:hAnsi="Times New Roman" w:cs="Times New Roman"/>
+          <w:sz w:val="24"/>
+          <w:szCs w:val="24"/>
+        </w:rPr>
+        <w:t>}</w:t>
+      </w:r>
+    </w:p>
+    <w:p>
+      <w:pPr>
+        <w:jc w:val="both"/>
+        <w:rPr>
+          <w:rFonts w:ascii="Times New Roman" w:hAnsi="Times New Roman" w:cs="Times New Roman"/>
+          <w:sz w:val="24"/>
+          <w:szCs w:val="24"/>
+        </w:rPr>
+      </w:pPr>
+      <w:r>
+        <w:rPr>
+          <w:rFonts w:ascii="Times New Roman" w:hAnsi="Times New Roman" w:cs="Times New Roman"/>
+          <w:sz w:val="24"/>
+          <w:szCs w:val="24"/>
+        </w:rPr>
+        <w:t>Nesse exemplo, o "for" ajuda a contar de 1 até 5. Ele começa do número 1, continua enquanto o contador for menor ou igual a 5, e a cada vez adiciona 1 ao contador. Assim, ele mostra 1, depois 2, depois 3, e assim por diante!</w:t>
+      </w:r>
+    </w:p>
+    <w:p>
+      <w:pPr>
+        <w:jc w:val="both"/>
+        <w:rPr>
+          <w:rFonts w:ascii="Times New Roman" w:hAnsi="Times New Roman" w:cs="Times New Roman"/>
+          <w:sz w:val="24"/>
+          <w:szCs w:val="24"/>
+        </w:rPr>
+      </w:pPr>
+    </w:p>
+    <w:p>
+      <w:pPr>
+        <w:pStyle w:val="PargrafodaLista"/>
+        <w:numPr>
+          <w:ilvl w:val="0"/>
+          <w:numId w:val="1"/>
+        </w:numPr>
+        <w:jc w:val="both"/>
+        <w:rPr>
+          <w:rFonts w:ascii="Times New Roman" w:hAnsi="Times New Roman" w:cs="Times New Roman"/>
+          <w:b/>
+          <w:sz w:val="24"/>
+          <w:szCs w:val="24"/>
+        </w:rPr>
+      </w:pPr>
+      <w:r>
+        <w:rPr>
+          <w:rFonts w:ascii="Times New Roman" w:hAnsi="Times New Roman" w:cs="Times New Roman"/>
+          <w:b/>
+          <w:sz w:val="24"/>
+          <w:szCs w:val="24"/>
+        </w:rPr>
+        <w:t xml:space="preserve">Tópico: O </w:t>
+      </w:r>
+      <w:proofErr w:type="gramStart"/>
+      <w:r>
+        <w:rPr>
+          <w:rFonts w:ascii="Times New Roman" w:hAnsi="Times New Roman" w:cs="Times New Roman"/>
+          <w:b/>
+          <w:sz w:val="24"/>
+          <w:szCs w:val="24"/>
+        </w:rPr>
+        <w:t>"</w:t>
+      </w:r>
+      <w:proofErr w:type="spellStart"/>
+      <w:r>
+        <w:rPr>
+          <w:rFonts w:ascii="Times New Roman" w:hAnsi="Times New Roman" w:cs="Times New Roman"/>
+          <w:b/>
+          <w:sz w:val="24"/>
+          <w:szCs w:val="24"/>
+        </w:rPr>
+        <w:t>while</w:t>
+      </w:r>
+      <w:proofErr w:type="spellEnd"/>
+      <w:r>
+        <w:rPr>
+          <w:rFonts w:ascii="Times New Roman" w:hAnsi="Times New Roman" w:cs="Times New Roman"/>
+          <w:b/>
+          <w:sz w:val="24"/>
+          <w:szCs w:val="24"/>
+        </w:rPr>
+        <w:t>" Aventureiro</w:t>
+      </w:r>
+      <w:proofErr w:type="gramEnd"/>
+    </w:p>
+    <w:p>
+      <w:pPr>
+        <w:ind w:firstLine="360"/>
+        <w:jc w:val="both"/>
+        <w:rPr>
+          <w:rFonts w:ascii="Times New Roman" w:hAnsi="Times New Roman" w:cs="Times New Roman"/>
+          <w:sz w:val="24"/>
+          <w:szCs w:val="24"/>
+        </w:rPr>
+      </w:pPr>
+      <w:r>
+        <w:rPr>
+          <w:rFonts w:ascii="Times New Roman" w:hAnsi="Times New Roman" w:cs="Times New Roman"/>
+          <w:sz w:val="24"/>
+          <w:szCs w:val="24"/>
+        </w:rPr>
+        <w:t>Agora, imagine que você quer jogar seu dado até tirar um número maior que 4. O "</w:t>
+      </w:r>
+      <w:proofErr w:type="spellStart"/>
+      <w:r>
+        <w:rPr>
+          <w:rFonts w:ascii="Times New Roman" w:hAnsi="Times New Roman" w:cs="Times New Roman"/>
+          <w:sz w:val="24"/>
+          <w:szCs w:val="24"/>
+        </w:rPr>
+        <w:t>while</w:t>
+      </w:r>
+      <w:proofErr w:type="spellEnd"/>
+      <w:r>
+        <w:rPr>
+          <w:rFonts w:ascii="Times New Roman" w:hAnsi="Times New Roman" w:cs="Times New Roman"/>
+          <w:sz w:val="24"/>
+          <w:szCs w:val="24"/>
+        </w:rPr>
+        <w:t>" é um amigo que te ajuda a fazer isso!</w:t>
+      </w:r>
+    </w:p>
+    <w:p>
+      <w:pPr>
+        <w:jc w:val="both"/>
+        <w:rPr>
+          <w:rFonts w:ascii="Times New Roman" w:hAnsi="Times New Roman" w:cs="Times New Roman"/>
+          <w:sz w:val="24"/>
+          <w:szCs w:val="24"/>
+        </w:rPr>
+      </w:pPr>
+    </w:p>
+    <w:p>
+      <w:pPr>
+        <w:jc w:val="both"/>
+        <w:rPr>
+          <w:rFonts w:ascii="Times New Roman" w:hAnsi="Times New Roman" w:cs="Times New Roman"/>
+          <w:sz w:val="24"/>
+          <w:szCs w:val="24"/>
+        </w:rPr>
+      </w:pPr>
+      <w:proofErr w:type="spellStart"/>
+      <w:proofErr w:type="gramStart"/>
+      <w:r>
+        <w:rPr>
+          <w:rFonts w:ascii="Times New Roman" w:hAnsi="Times New Roman" w:cs="Times New Roman"/>
+          <w:sz w:val="24"/>
+          <w:szCs w:val="24"/>
+        </w:rPr>
+        <w:t>let</w:t>
+      </w:r>
+      <w:proofErr w:type="spellEnd"/>
+      <w:proofErr w:type="gramEnd"/>
+      <w:r>
+        <w:rPr>
+          <w:rFonts w:ascii="Times New Roman" w:hAnsi="Times New Roman" w:cs="Times New Roman"/>
+          <w:sz w:val="24"/>
+          <w:szCs w:val="24"/>
+        </w:rPr>
+        <w:t xml:space="preserve"> dado = 0;</w:t>
+      </w:r>
+    </w:p>
+    <w:p>
+      <w:pPr>
+        <w:jc w:val="both"/>
+        <w:rPr>
+          <w:rFonts w:ascii="Times New Roman" w:hAnsi="Times New Roman" w:cs="Times New Roman"/>
+          <w:sz w:val="24"/>
+          <w:szCs w:val="24"/>
+        </w:rPr>
+      </w:pPr>
+    </w:p>
+    <w:p>
+      <w:pPr>
+        <w:jc w:val="both"/>
+        <w:rPr>
+          <w:rFonts w:ascii="Times New Roman" w:hAnsi="Times New Roman" w:cs="Times New Roman"/>
+          <w:sz w:val="24"/>
+          <w:szCs w:val="24"/>
+        </w:rPr>
+      </w:pPr>
+      <w:proofErr w:type="spellStart"/>
+      <w:proofErr w:type="gramStart"/>
+      <w:r>
+        <w:rPr>
+          <w:rFonts w:ascii="Times New Roman" w:hAnsi="Times New Roman" w:cs="Times New Roman"/>
+          <w:sz w:val="24"/>
+          <w:szCs w:val="24"/>
+        </w:rPr>
+        <w:t>while</w:t>
+      </w:r>
+      <w:proofErr w:type="spellEnd"/>
+      <w:proofErr w:type="gramEnd"/>
+      <w:r>
+        <w:rPr>
+          <w:rFonts w:ascii="Times New Roman" w:hAnsi="Times New Roman" w:cs="Times New Roman"/>
+          <w:sz w:val="24"/>
+          <w:szCs w:val="24"/>
+        </w:rPr>
+        <w:t xml:space="preserve"> (dado &lt;= 4) {</w:t>
+      </w:r>
+    </w:p>
+    <w:p>
+      <w:pPr>
+        <w:jc w:val="both"/>
+        <w:rPr>
+          <w:rFonts w:ascii="Times New Roman" w:hAnsi="Times New Roman" w:cs="Times New Roman"/>
+          <w:sz w:val="24"/>
+          <w:szCs w:val="24"/>
+        </w:rPr>
+      </w:pPr>
+      <w:r>
+        <w:rPr>
+          <w:rFonts w:ascii="Times New Roman" w:hAnsi="Times New Roman" w:cs="Times New Roman"/>
+          <w:sz w:val="24"/>
+          <w:szCs w:val="24"/>
+        </w:rPr>
+        <w:t xml:space="preserve">  </w:t>
+      </w:r>
+      <w:proofErr w:type="gramStart"/>
+      <w:r>
+        <w:rPr>
+          <w:rFonts w:ascii="Times New Roman" w:hAnsi="Times New Roman" w:cs="Times New Roman"/>
+          <w:sz w:val="24"/>
+          <w:szCs w:val="24"/>
+        </w:rPr>
+        <w:t>dado</w:t>
+      </w:r>
+      <w:proofErr w:type="gramEnd"/>
+      <w:r>
+        <w:rPr>
+          <w:rFonts w:ascii="Times New Roman" w:hAnsi="Times New Roman" w:cs="Times New Roman"/>
+          <w:sz w:val="24"/>
+          <w:szCs w:val="24"/>
+        </w:rPr>
+        <w:t xml:space="preserve"> = </w:t>
+      </w:r>
+      <w:proofErr w:type="spellStart"/>
+      <w:r>
+        <w:rPr>
+          <w:rFonts w:ascii="Times New Roman" w:hAnsi="Times New Roman" w:cs="Times New Roman"/>
+          <w:sz w:val="24"/>
+          <w:szCs w:val="24"/>
+        </w:rPr>
+        <w:t>Math.floor</w:t>
+      </w:r>
+      <w:proofErr w:type="spellEnd"/>
+      <w:r>
+        <w:rPr>
+          <w:rFonts w:ascii="Times New Roman" w:hAnsi="Times New Roman" w:cs="Times New Roman"/>
+          <w:sz w:val="24"/>
+          <w:szCs w:val="24"/>
+        </w:rPr>
+        <w:t>(</w:t>
+      </w:r>
+      <w:proofErr w:type="spellStart"/>
+      <w:r>
+        <w:rPr>
+          <w:rFonts w:ascii="Times New Roman" w:hAnsi="Times New Roman" w:cs="Times New Roman"/>
+          <w:sz w:val="24"/>
+          <w:szCs w:val="24"/>
+        </w:rPr>
+        <w:t>Math.random</w:t>
+      </w:r>
+      <w:proofErr w:type="spellEnd"/>
+      <w:r>
+        <w:rPr>
+          <w:rFonts w:ascii="Times New Roman" w:hAnsi="Times New Roman" w:cs="Times New Roman"/>
+          <w:sz w:val="24"/>
+          <w:szCs w:val="24"/>
+        </w:rPr>
+        <w:t>() * 6) + 1;</w:t>
+      </w:r>
+    </w:p>
+    <w:p>
+      <w:pPr>
+        <w:jc w:val="both"/>
+        <w:rPr>
+          <w:rFonts w:ascii="Times New Roman" w:hAnsi="Times New Roman" w:cs="Times New Roman"/>
+          <w:sz w:val="24"/>
+          <w:szCs w:val="24"/>
+        </w:rPr>
+      </w:pPr>
+      <w:r>
+        <w:rPr>
+          <w:rFonts w:ascii="Times New Roman" w:hAnsi="Times New Roman" w:cs="Times New Roman"/>
+          <w:sz w:val="24"/>
+          <w:szCs w:val="24"/>
+        </w:rPr>
+        <w:t xml:space="preserve">  </w:t>
+      </w:r>
+      <w:proofErr w:type="gramStart"/>
+      <w:r>
+        <w:rPr>
+          <w:rFonts w:ascii="Times New Roman" w:hAnsi="Times New Roman" w:cs="Times New Roman"/>
+          <w:sz w:val="24"/>
+          <w:szCs w:val="24"/>
+        </w:rPr>
+        <w:t>console.log(</w:t>
+      </w:r>
+      <w:proofErr w:type="gramEnd"/>
+      <w:r>
+        <w:rPr>
+          <w:rFonts w:ascii="Times New Roman" w:hAnsi="Times New Roman" w:cs="Times New Roman"/>
+          <w:sz w:val="24"/>
+          <w:szCs w:val="24"/>
+        </w:rPr>
+        <w:t>"Você tirou um", dado);</w:t>
+      </w:r>
+    </w:p>
+    <w:p>
+      <w:pPr>
+        <w:jc w:val="both"/>
+        <w:rPr>
+          <w:rFonts w:ascii="Times New Roman" w:hAnsi="Times New Roman" w:cs="Times New Roman"/>
+          <w:sz w:val="24"/>
+          <w:szCs w:val="24"/>
+        </w:rPr>
+      </w:pPr>
+      <w:r>
+        <w:rPr>
+          <w:rFonts w:ascii="Times New Roman" w:hAnsi="Times New Roman" w:cs="Times New Roman"/>
+          <w:sz w:val="24"/>
+          <w:szCs w:val="24"/>
+        </w:rPr>
+        <w:t>}</w:t>
+      </w:r>
+    </w:p>
+    <w:p>
+      <w:pPr>
+        <w:jc w:val="both"/>
+        <w:rPr>
+          <w:rFonts w:ascii="Times New Roman" w:hAnsi="Times New Roman" w:cs="Times New Roman"/>
+          <w:sz w:val="24"/>
+          <w:szCs w:val="24"/>
+        </w:rPr>
+      </w:pPr>
+    </w:p>
+    <w:p>
+      <w:pPr>
+        <w:jc w:val="both"/>
+        <w:rPr>
+          <w:rFonts w:ascii="Times New Roman" w:hAnsi="Times New Roman" w:cs="Times New Roman"/>
+          <w:sz w:val="24"/>
+          <w:szCs w:val="24"/>
+        </w:rPr>
+      </w:pPr>
+      <w:r>
+        <w:rPr>
+          <w:rFonts w:ascii="Times New Roman" w:hAnsi="Times New Roman" w:cs="Times New Roman"/>
+          <w:sz w:val="24"/>
+          <w:szCs w:val="24"/>
+        </w:rPr>
+        <w:t>Nesse caso, o "</w:t>
+      </w:r>
+      <w:proofErr w:type="spellStart"/>
+      <w:r>
+        <w:rPr>
+          <w:rFonts w:ascii="Times New Roman" w:hAnsi="Times New Roman" w:cs="Times New Roman"/>
+          <w:sz w:val="24"/>
+          <w:szCs w:val="24"/>
+        </w:rPr>
+        <w:t>while</w:t>
+      </w:r>
+      <w:proofErr w:type="spellEnd"/>
+      <w:r>
+        <w:rPr>
+          <w:rFonts w:ascii="Times New Roman" w:hAnsi="Times New Roman" w:cs="Times New Roman"/>
+          <w:sz w:val="24"/>
+          <w:szCs w:val="24"/>
+        </w:rPr>
+        <w:t>" rola o dado até você tirar um número maior que 4. Ele continua repetindo até o dado mostrar um número 5 ou 6. Aí ele para e mostra o número que você tirou!</w:t>
+      </w:r>
+    </w:p>
+    <w:p>
+      <w:pPr>
+        <w:jc w:val="both"/>
+        <w:rPr>
+          <w:rFonts w:ascii="Times New Roman" w:hAnsi="Times New Roman" w:cs="Times New Roman"/>
+          <w:sz w:val="24"/>
+          <w:szCs w:val="24"/>
+        </w:rPr>
+      </w:pPr>
+    </w:p>
+    <w:p>
+      <w:pPr>
+        <w:pStyle w:val="PargrafodaLista"/>
+        <w:numPr>
+          <w:ilvl w:val="0"/>
+          <w:numId w:val="1"/>
+        </w:numPr>
+        <w:jc w:val="both"/>
+        <w:rPr>
+          <w:rFonts w:ascii="Times New Roman" w:hAnsi="Times New Roman" w:cs="Times New Roman"/>
+          <w:b/>
+          <w:sz w:val="24"/>
+          <w:szCs w:val="24"/>
+        </w:rPr>
+      </w:pPr>
+      <w:r>
+        <w:rPr>
+          <w:rFonts w:ascii="Times New Roman" w:hAnsi="Times New Roman" w:cs="Times New Roman"/>
+          <w:b/>
+          <w:sz w:val="24"/>
+          <w:szCs w:val="24"/>
+        </w:rPr>
+        <w:t>Tópico: Brincadeira com "do-</w:t>
+      </w:r>
+      <w:proofErr w:type="spellStart"/>
+      <w:r>
+        <w:rPr>
+          <w:rFonts w:ascii="Times New Roman" w:hAnsi="Times New Roman" w:cs="Times New Roman"/>
+          <w:b/>
+          <w:sz w:val="24"/>
+          <w:szCs w:val="24"/>
+        </w:rPr>
+        <w:t>while</w:t>
+      </w:r>
+      <w:proofErr w:type="spellEnd"/>
+      <w:r>
+        <w:rPr>
+          <w:rFonts w:ascii="Times New Roman" w:hAnsi="Times New Roman" w:cs="Times New Roman"/>
+          <w:b/>
+          <w:sz w:val="24"/>
+          <w:szCs w:val="24"/>
+        </w:rPr>
+        <w:t>"</w:t>
+      </w:r>
+    </w:p>
+    <w:p>
+      <w:pPr>
+        <w:ind w:firstLine="360"/>
+        <w:jc w:val="both"/>
+        <w:rPr>
+          <w:rFonts w:ascii="Times New Roman" w:hAnsi="Times New Roman" w:cs="Times New Roman"/>
+          <w:sz w:val="24"/>
+          <w:szCs w:val="24"/>
+        </w:rPr>
+      </w:pPr>
+      <w:r>
+        <w:rPr>
+          <w:rFonts w:ascii="Times New Roman" w:hAnsi="Times New Roman" w:cs="Times New Roman"/>
+          <w:sz w:val="24"/>
+          <w:szCs w:val="24"/>
+        </w:rPr>
+        <w:t>O "do-</w:t>
+      </w:r>
+      <w:proofErr w:type="spellStart"/>
+      <w:r>
+        <w:rPr>
+          <w:rFonts w:ascii="Times New Roman" w:hAnsi="Times New Roman" w:cs="Times New Roman"/>
+          <w:sz w:val="24"/>
+          <w:szCs w:val="24"/>
+        </w:rPr>
+        <w:t>while</w:t>
+      </w:r>
+      <w:proofErr w:type="spellEnd"/>
+      <w:r>
+        <w:rPr>
+          <w:rFonts w:ascii="Times New Roman" w:hAnsi="Times New Roman" w:cs="Times New Roman"/>
+          <w:sz w:val="24"/>
+          <w:szCs w:val="24"/>
+        </w:rPr>
+        <w:t>" é como um jogo onde você brinca pelo menos uma vez e depois decide se quer continuar. Vamos fingir que você está comendo bolinhos até ficar cheio!</w:t>
+      </w:r>
+    </w:p>
+    <w:p>
+      <w:pPr>
+        <w:jc w:val="both"/>
+        <w:rPr>
+          <w:rFonts w:ascii="Times New Roman" w:hAnsi="Times New Roman" w:cs="Times New Roman"/>
+          <w:sz w:val="24"/>
+          <w:szCs w:val="24"/>
+        </w:rPr>
+      </w:pPr>
+    </w:p>
+    <w:p>
+      <w:pPr>
+        <w:jc w:val="both"/>
+        <w:rPr>
+          <w:rFonts w:ascii="Times New Roman" w:hAnsi="Times New Roman" w:cs="Times New Roman"/>
+          <w:sz w:val="24"/>
+          <w:szCs w:val="24"/>
+        </w:rPr>
+      </w:pPr>
+      <w:proofErr w:type="spellStart"/>
+      <w:proofErr w:type="gramStart"/>
+      <w:r>
+        <w:rPr>
+          <w:rFonts w:ascii="Times New Roman" w:hAnsi="Times New Roman" w:cs="Times New Roman"/>
+          <w:sz w:val="24"/>
+          <w:szCs w:val="24"/>
+        </w:rPr>
+        <w:t>let</w:t>
+      </w:r>
+      <w:proofErr w:type="spellEnd"/>
+      <w:proofErr w:type="gramEnd"/>
+      <w:r>
+        <w:rPr>
+          <w:rFonts w:ascii="Times New Roman" w:hAnsi="Times New Roman" w:cs="Times New Roman"/>
+          <w:sz w:val="24"/>
+          <w:szCs w:val="24"/>
+        </w:rPr>
+        <w:t xml:space="preserve"> </w:t>
+      </w:r>
+      <w:proofErr w:type="spellStart"/>
+      <w:r>
+        <w:rPr>
+          <w:rFonts w:ascii="Times New Roman" w:hAnsi="Times New Roman" w:cs="Times New Roman"/>
+          <w:sz w:val="24"/>
+          <w:szCs w:val="24"/>
+        </w:rPr>
+        <w:t>bolinhosComidos</w:t>
+      </w:r>
+      <w:proofErr w:type="spellEnd"/>
+      <w:r>
+        <w:rPr>
+          <w:rFonts w:ascii="Times New Roman" w:hAnsi="Times New Roman" w:cs="Times New Roman"/>
+          <w:sz w:val="24"/>
+          <w:szCs w:val="24"/>
+        </w:rPr>
+        <w:t xml:space="preserve"> = 0;</w:t>
+      </w:r>
+    </w:p>
+    <w:p>
+      <w:pPr>
+        <w:jc w:val="both"/>
+        <w:rPr>
+          <w:rFonts w:ascii="Times New Roman" w:hAnsi="Times New Roman" w:cs="Times New Roman"/>
+          <w:sz w:val="24"/>
+          <w:szCs w:val="24"/>
+        </w:rPr>
+      </w:pPr>
+    </w:p>
+    <w:p>
+      <w:pPr>
+        <w:jc w:val="both"/>
+        <w:rPr>
+          <w:rFonts w:ascii="Times New Roman" w:hAnsi="Times New Roman" w:cs="Times New Roman"/>
+          <w:sz w:val="24"/>
+          <w:szCs w:val="24"/>
+        </w:rPr>
+      </w:pPr>
+      <w:proofErr w:type="gramStart"/>
+      <w:r>
+        <w:rPr>
+          <w:rFonts w:ascii="Times New Roman" w:hAnsi="Times New Roman" w:cs="Times New Roman"/>
+          <w:sz w:val="24"/>
+          <w:szCs w:val="24"/>
+        </w:rPr>
+        <w:t>do</w:t>
+      </w:r>
+      <w:proofErr w:type="gramEnd"/>
+      <w:r>
+        <w:rPr>
+          <w:rFonts w:ascii="Times New Roman" w:hAnsi="Times New Roman" w:cs="Times New Roman"/>
+          <w:sz w:val="24"/>
+          <w:szCs w:val="24"/>
+        </w:rPr>
+        <w:t xml:space="preserve"> {</w:t>
+      </w:r>
+    </w:p>
+    <w:p>
+      <w:pPr>
+        <w:jc w:val="both"/>
+        <w:rPr>
+          <w:rFonts w:ascii="Times New Roman" w:hAnsi="Times New Roman" w:cs="Times New Roman"/>
+          <w:sz w:val="24"/>
+          <w:szCs w:val="24"/>
+        </w:rPr>
+      </w:pPr>
+      <w:r>
+        <w:rPr>
+          <w:rFonts w:ascii="Times New Roman" w:hAnsi="Times New Roman" w:cs="Times New Roman"/>
+          <w:sz w:val="24"/>
+          <w:szCs w:val="24"/>
+        </w:rPr>
+        <w:t xml:space="preserve">  </w:t>
+      </w:r>
+      <w:proofErr w:type="spellStart"/>
+      <w:proofErr w:type="gramStart"/>
+      <w:r>
+        <w:rPr>
+          <w:rFonts w:ascii="Times New Roman" w:hAnsi="Times New Roman" w:cs="Times New Roman"/>
+          <w:sz w:val="24"/>
+          <w:szCs w:val="24"/>
+        </w:rPr>
+        <w:t>bolinhosComidos</w:t>
+      </w:r>
+      <w:proofErr w:type="spellEnd"/>
+      <w:proofErr w:type="gramEnd"/>
+      <w:r>
+        <w:rPr>
+          <w:rFonts w:ascii="Times New Roman" w:hAnsi="Times New Roman" w:cs="Times New Roman"/>
+          <w:sz w:val="24"/>
+          <w:szCs w:val="24"/>
+        </w:rPr>
+        <w:t>++;</w:t>
+      </w:r>
+    </w:p>
+    <w:p>
+      <w:pPr>
+        <w:jc w:val="both"/>
+        <w:rPr>
+          <w:rFonts w:ascii="Times New Roman" w:hAnsi="Times New Roman" w:cs="Times New Roman"/>
+          <w:sz w:val="24"/>
+          <w:szCs w:val="24"/>
+        </w:rPr>
+      </w:pPr>
+      <w:r>
+        <w:rPr>
+          <w:rFonts w:ascii="Times New Roman" w:hAnsi="Times New Roman" w:cs="Times New Roman"/>
+          <w:sz w:val="24"/>
+          <w:szCs w:val="24"/>
+        </w:rPr>
+        <w:t xml:space="preserve">  </w:t>
+      </w:r>
+      <w:proofErr w:type="gramStart"/>
+      <w:r>
+        <w:rPr>
+          <w:rFonts w:ascii="Times New Roman" w:hAnsi="Times New Roman" w:cs="Times New Roman"/>
+          <w:sz w:val="24"/>
+          <w:szCs w:val="24"/>
+        </w:rPr>
+        <w:t>console.log(</w:t>
+      </w:r>
+      <w:proofErr w:type="gramEnd"/>
+      <w:r>
+        <w:rPr>
+          <w:rFonts w:ascii="Times New Roman" w:hAnsi="Times New Roman" w:cs="Times New Roman"/>
+          <w:sz w:val="24"/>
+          <w:szCs w:val="24"/>
+        </w:rPr>
+        <w:t xml:space="preserve">"Você comeu", </w:t>
+      </w:r>
+      <w:proofErr w:type="spellStart"/>
+      <w:r>
+        <w:rPr>
+          <w:rFonts w:ascii="Times New Roman" w:hAnsi="Times New Roman" w:cs="Times New Roman"/>
+          <w:sz w:val="24"/>
+          <w:szCs w:val="24"/>
+        </w:rPr>
+        <w:t>bolinhosComidos</w:t>
+      </w:r>
+      <w:proofErr w:type="spellEnd"/>
+      <w:r>
+        <w:rPr>
+          <w:rFonts w:ascii="Times New Roman" w:hAnsi="Times New Roman" w:cs="Times New Roman"/>
+          <w:sz w:val="24"/>
+          <w:szCs w:val="24"/>
+        </w:rPr>
+        <w:t>, "bolinhos!");</w:t>
+      </w:r>
+    </w:p>
+    <w:p>
+      <w:pPr>
+        <w:jc w:val="both"/>
+        <w:rPr>
+          <w:rFonts w:ascii="Times New Roman" w:hAnsi="Times New Roman" w:cs="Times New Roman"/>
+          <w:sz w:val="24"/>
+          <w:szCs w:val="24"/>
+        </w:rPr>
+      </w:pPr>
+      <w:r>
+        <w:rPr>
+          <w:rFonts w:ascii="Times New Roman" w:hAnsi="Times New Roman" w:cs="Times New Roman"/>
+          <w:sz w:val="24"/>
+          <w:szCs w:val="24"/>
+        </w:rPr>
+        <w:t xml:space="preserve">} </w:t>
+      </w:r>
+      <w:proofErr w:type="spellStart"/>
+      <w:r>
+        <w:rPr>
+          <w:rFonts w:ascii="Times New Roman" w:hAnsi="Times New Roman" w:cs="Times New Roman"/>
+          <w:sz w:val="24"/>
+          <w:szCs w:val="24"/>
+        </w:rPr>
+        <w:t>while</w:t>
+      </w:r>
+      <w:proofErr w:type="spellEnd"/>
+      <w:r>
+        <w:rPr>
+          <w:rFonts w:ascii="Times New Roman" w:hAnsi="Times New Roman" w:cs="Times New Roman"/>
+          <w:sz w:val="24"/>
+          <w:szCs w:val="24"/>
+        </w:rPr>
+        <w:t xml:space="preserve"> (</w:t>
+      </w:r>
+      <w:proofErr w:type="spellStart"/>
+      <w:r>
+        <w:rPr>
+          <w:rFonts w:ascii="Times New Roman" w:hAnsi="Times New Roman" w:cs="Times New Roman"/>
+          <w:sz w:val="24"/>
+          <w:szCs w:val="24"/>
+        </w:rPr>
+        <w:t>bolinhosComidos</w:t>
+      </w:r>
+      <w:proofErr w:type="spellEnd"/>
+      <w:r>
+        <w:rPr>
+          <w:rFonts w:ascii="Times New Roman" w:hAnsi="Times New Roman" w:cs="Times New Roman"/>
+          <w:sz w:val="24"/>
+          <w:szCs w:val="24"/>
+        </w:rPr>
+        <w:t xml:space="preserve"> &lt; 5);</w:t>
+      </w:r>
+    </w:p>
+    <w:p>
+      <w:pPr>
+        <w:jc w:val="both"/>
+        <w:rPr>
+          <w:rFonts w:ascii="Times New Roman" w:hAnsi="Times New Roman" w:cs="Times New Roman"/>
+          <w:sz w:val="24"/>
+          <w:szCs w:val="24"/>
+        </w:rPr>
+      </w:pPr>
+    </w:p>
+    <w:p>
+      <w:pPr>
+        <w:jc w:val="both"/>
+        <w:rPr>
+          <w:rFonts w:ascii="Times New Roman" w:hAnsi="Times New Roman" w:cs="Times New Roman"/>
+          <w:sz w:val="24"/>
+          <w:szCs w:val="24"/>
+        </w:rPr>
+      </w:pPr>
+      <w:r>
+        <w:rPr>
+          <w:rFonts w:ascii="Times New Roman" w:hAnsi="Times New Roman" w:cs="Times New Roman"/>
+          <w:sz w:val="24"/>
+          <w:szCs w:val="24"/>
+        </w:rPr>
+        <w:t>No caso do "do-</w:t>
+      </w:r>
+      <w:proofErr w:type="spellStart"/>
+      <w:r>
+        <w:rPr>
+          <w:rFonts w:ascii="Times New Roman" w:hAnsi="Times New Roman" w:cs="Times New Roman"/>
+          <w:sz w:val="24"/>
+          <w:szCs w:val="24"/>
+        </w:rPr>
+        <w:t>while</w:t>
+      </w:r>
+      <w:proofErr w:type="spellEnd"/>
+      <w:r>
+        <w:rPr>
+          <w:rFonts w:ascii="Times New Roman" w:hAnsi="Times New Roman" w:cs="Times New Roman"/>
+          <w:sz w:val="24"/>
+          <w:szCs w:val="24"/>
+        </w:rPr>
+        <w:t>", você come pelo menos um bolinho (mesmo se estiver cheio), e então verifica se comeu menos de 5 bolinhos. Se ainda não estiver cheio, continua comendo e contando. Quando comer 5 bolinhos, aí para de comer!</w:t>
+      </w:r>
+    </w:p>
+    <w:p>
+      <w:pPr>
+        <w:jc w:val="both"/>
+        <w:rPr>
+          <w:rFonts w:ascii="Times New Roman" w:hAnsi="Times New Roman" w:cs="Times New Roman"/>
+          <w:sz w:val="24"/>
+          <w:szCs w:val="24"/>
+        </w:rPr>
+      </w:pPr>
+      <w:bookmarkStart w:id="0" w:name="_GoBack"/>
+      <w:bookmarkEnd w:id="0"/>
+    </w:p>
     <w:sectPr>
       <w:pgSz w:w="11906" w:h="16838"/>
       <w:pgMar w:top="1417" w:right="1701" w:bottom="1417" w:left="1701" w:header="708" w:footer="708" w:gutter="0"/>
@@ -481,8 +2507,128 @@
 </w:document>
 </file>
 
+<file path=word/numbering.xml><?xml version="1.0" encoding="utf-8"?>
+<w:numbering xmlns:wpc="http://schemas.microsoft.com/office/word/2010/wordprocessingCanvas" xmlns:cx="http://schemas.microsoft.com/office/drawing/2014/chartex" xmlns:mc="http://schemas.openxmlformats.org/markup-compatibility/2006" xmlns:o="urn:schemas-microsoft-com:office:office" xmlns:r="http://schemas.openxmlformats.org/officeDocument/2006/relationships" xmlns:m="http://schemas.openxmlformats.org/officeDocument/2006/math" xmlns:v="urn:schemas-microsoft-com:vml" xmlns:wp14="http://schemas.microsoft.com/office/word/2010/wordprocessingDrawing" xmlns:wp="http://schemas.openxmlformats.org/drawingml/2006/wordprocessingDrawing" xmlns:w10="urn:schemas-microsoft-com:office:word" xmlns:w="http://schemas.openxmlformats.org/wordprocessingml/2006/main" xmlns:w14="http://schemas.microsoft.com/office/word/2010/wordml" xmlns:w15="http://schemas.microsoft.com/office/word/2012/wordml" xmlns:w16se="http://schemas.microsoft.com/office/word/2015/wordml/symex" xmlns:wpg="http://schemas.microsoft.com/office/word/2010/wordprocessingGroup" xmlns:wpi="http://schemas.microsoft.com/office/word/2010/wordprocessingInk" xmlns:wne="http://schemas.microsoft.com/office/word/2006/wordml" xmlns:wps="http://schemas.microsoft.com/office/word/2010/wordprocessingShape" mc:Ignorable="w14 w15 w16se wp14">
+  <w:abstractNum w:abstractNumId="0" w15:restartNumberingAfterBreak="0">
+    <w:nsid w:val="47B373C8"/>
+    <w:multiLevelType w:val="hybridMultilevel"/>
+    <w:tmpl w:val="CF86CDAE"/>
+    <w:lvl w:ilvl="0" w:tplc="37565600">
+      <w:numFmt w:val="bullet"/>
+      <w:lvlText w:val=""/>
+      <w:lvlJc w:val="left"/>
+      <w:pPr>
+        <w:ind w:left="720" w:hanging="360"/>
+      </w:pPr>
+      <w:rPr>
+        <w:rFonts w:ascii="Wingdings" w:eastAsiaTheme="minorHAnsi" w:hAnsi="Wingdings" w:cs="Times New Roman" w:hint="default"/>
+      </w:rPr>
+    </w:lvl>
+    <w:lvl w:ilvl="1" w:tplc="04160003" w:tentative="1">
+      <w:start w:val="1"/>
+      <w:numFmt w:val="bullet"/>
+      <w:lvlText w:val="o"/>
+      <w:lvlJc w:val="left"/>
+      <w:pPr>
+        <w:ind w:left="1440" w:hanging="360"/>
+      </w:pPr>
+      <w:rPr>
+        <w:rFonts w:ascii="Courier New" w:hAnsi="Courier New" w:cs="Courier New" w:hint="default"/>
+      </w:rPr>
+    </w:lvl>
+    <w:lvl w:ilvl="2" w:tplc="04160005" w:tentative="1">
+      <w:start w:val="1"/>
+      <w:numFmt w:val="bullet"/>
+      <w:lvlText w:val=""/>
+      <w:lvlJc w:val="left"/>
+      <w:pPr>
+        <w:ind w:left="2160" w:hanging="360"/>
+      </w:pPr>
+      <w:rPr>
+        <w:rFonts w:ascii="Wingdings" w:hAnsi="Wingdings" w:hint="default"/>
+      </w:rPr>
+    </w:lvl>
+    <w:lvl w:ilvl="3" w:tplc="04160001" w:tentative="1">
+      <w:start w:val="1"/>
+      <w:numFmt w:val="bullet"/>
+      <w:lvlText w:val=""/>
+      <w:lvlJc w:val="left"/>
+      <w:pPr>
+        <w:ind w:left="2880" w:hanging="360"/>
+      </w:pPr>
+      <w:rPr>
+        <w:rFonts w:ascii="Symbol" w:hAnsi="Symbol" w:hint="default"/>
+      </w:rPr>
+    </w:lvl>
+    <w:lvl w:ilvl="4" w:tplc="04160003" w:tentative="1">
+      <w:start w:val="1"/>
+      <w:numFmt w:val="bullet"/>
+      <w:lvlText w:val="o"/>
+      <w:lvlJc w:val="left"/>
+      <w:pPr>
+        <w:ind w:left="3600" w:hanging="360"/>
+      </w:pPr>
+      <w:rPr>
+        <w:rFonts w:ascii="Courier New" w:hAnsi="Courier New" w:cs="Courier New" w:hint="default"/>
+      </w:rPr>
+    </w:lvl>
+    <w:lvl w:ilvl="5" w:tplc="04160005" w:tentative="1">
+      <w:start w:val="1"/>
+      <w:numFmt w:val="bullet"/>
+      <w:lvlText w:val=""/>
+      <w:lvlJc w:val="left"/>
+      <w:pPr>
+        <w:ind w:left="4320" w:hanging="360"/>
+      </w:pPr>
+      <w:rPr>
+        <w:rFonts w:ascii="Wingdings" w:hAnsi="Wingdings" w:hint="default"/>
+      </w:rPr>
+    </w:lvl>
+    <w:lvl w:ilvl="6" w:tplc="04160001" w:tentative="1">
+      <w:start w:val="1"/>
+      <w:numFmt w:val="bullet"/>
+      <w:lvlText w:val=""/>
+      <w:lvlJc w:val="left"/>
+      <w:pPr>
+        <w:ind w:left="5040" w:hanging="360"/>
+      </w:pPr>
+      <w:rPr>
+        <w:rFonts w:ascii="Symbol" w:hAnsi="Symbol" w:hint="default"/>
+      </w:rPr>
+    </w:lvl>
+    <w:lvl w:ilvl="7" w:tplc="04160003" w:tentative="1">
+      <w:start w:val="1"/>
+      <w:numFmt w:val="bullet"/>
+      <w:lvlText w:val="o"/>
+      <w:lvlJc w:val="left"/>
+      <w:pPr>
+        <w:ind w:left="5760" w:hanging="360"/>
+      </w:pPr>
+      <w:rPr>
+        <w:rFonts w:ascii="Courier New" w:hAnsi="Courier New" w:cs="Courier New" w:hint="default"/>
+      </w:rPr>
+    </w:lvl>
+    <w:lvl w:ilvl="8" w:tplc="04160005" w:tentative="1">
+      <w:start w:val="1"/>
+      <w:numFmt w:val="bullet"/>
+      <w:lvlText w:val=""/>
+      <w:lvlJc w:val="left"/>
+      <w:pPr>
+        <w:ind w:left="6480" w:hanging="360"/>
+      </w:pPr>
+      <w:rPr>
+        <w:rFonts w:ascii="Wingdings" w:hAnsi="Wingdings" w:hint="default"/>
+      </w:rPr>
+    </w:lvl>
+  </w:abstractNum>
+  <w:num w:numId="1">
+    <w:abstractNumId w:val="0"/>
+  </w:num>
+</w:numbering>
+</file>
+
 <file path=word/styles.xml><?xml version="1.0" encoding="utf-8"?>
-<w:styles xmlns:mc="http://schemas.openxmlformats.org/markup-compatibility/2006" xmlns:r="http://schemas.openxmlformats.org/officeDocument/2006/relationships" xmlns:w="http://schemas.openxmlformats.org/wordprocessingml/2006/main" xmlns:w14="http://schemas.microsoft.com/office/word/2010/wordml" xmlns:w15="http://schemas.microsoft.com/office/word/2012/wordml" xmlns:w16cex="http://schemas.microsoft.com/office/word/2018/wordml/cex" xmlns:w16cid="http://schemas.microsoft.com/office/word/2016/wordml/cid" xmlns:w16="http://schemas.microsoft.com/office/word/2018/wordml" xmlns:w16du="http://schemas.microsoft.com/office/word/2023/wordml/word16du" xmlns:w16sdtdh="http://schemas.microsoft.com/office/word/2020/wordml/sdtdatahash" xmlns:w16se="http://schemas.microsoft.com/office/word/2015/wordml/symex" mc:Ignorable="w14 w15 w16se w16cid w16 w16cex w16sdtdh w16du">
+<w:styles xmlns:mc="http://schemas.openxmlformats.org/markup-compatibility/2006" xmlns:r="http://schemas.openxmlformats.org/officeDocument/2006/relationships" xmlns:w="http://schemas.openxmlformats.org/wordprocessingml/2006/main" xmlns:w14="http://schemas.microsoft.com/office/word/2010/wordml" xmlns:w15="http://schemas.microsoft.com/office/word/2012/wordml" xmlns:w16se="http://schemas.microsoft.com/office/word/2015/wordml/symex" mc:Ignorable="w14 w15 w16se">
   <w:docDefaults>
     <w:rPrDefault>
       <w:rPr>
@@ -500,7 +2646,7 @@
       </w:pPr>
     </w:pPrDefault>
   </w:docDefaults>
-  <w:latentStyles w:defLockedState="0" w:defUIPriority="99" w:defSemiHidden="0" w:defUnhideWhenUsed="0" w:defQFormat="0" w:count="376">
+  <w:latentStyles w:defLockedState="0" w:defUIPriority="99" w:defSemiHidden="0" w:defUnhideWhenUsed="0" w:defQFormat="0" w:count="371">
     <w:lsdException w:name="Normal" w:uiPriority="0" w:qFormat="1"/>
     <w:lsdException w:name="heading 1" w:uiPriority="9" w:qFormat="1"/>
     <w:lsdException w:name="heading 2" w:semiHidden="1" w:uiPriority="9" w:unhideWhenUsed="1" w:qFormat="1"/>
@@ -872,11 +3018,6 @@
     <w:lsdException w:name="List Table 5 Dark Accent 6" w:uiPriority="50"/>
     <w:lsdException w:name="List Table 6 Colorful Accent 6" w:uiPriority="51"/>
     <w:lsdException w:name="List Table 7 Colorful Accent 6" w:uiPriority="52"/>
-    <w:lsdException w:name="Mention" w:semiHidden="1" w:unhideWhenUsed="1"/>
-    <w:lsdException w:name="Smart Hyperlink" w:semiHidden="1" w:unhideWhenUsed="1"/>
-    <w:lsdException w:name="Hashtag" w:semiHidden="1" w:unhideWhenUsed="1"/>
-    <w:lsdException w:name="Unresolved Mention" w:semiHidden="1" w:unhideWhenUsed="1"/>
-    <w:lsdException w:name="Smart Link" w:semiHidden="1" w:unhideWhenUsed="1"/>
   </w:latentStyles>
   <w:style w:type="paragraph" w:default="1" w:styleId="Normal">
     <w:name w:val="Normal"/>

</xml_diff>